<commit_message>
Add name badge generator
</commit_message>
<xml_diff>
--- a/UserGenerator/Result.docx
+++ b/UserGenerator/Result.docx
@@ -814,7 +814,7 @@
                     <w:rPr>
                       <w:noProof/>
                     </w:rPr>
-                    <w:t xml:space="preserve">Jacob</w:t>
+                    <w:t xml:space="preserve">Laurie</w:t>
                   </w:r>
                   <w:r>
                     <w:rPr/>
@@ -824,7 +824,7 @@
                     <w:rPr>
                       <w:noProof/>
                     </w:rPr>
-                    <w:t xml:space="preserve">Payne-Gaposchkin</w:t>
+                    <w:t xml:space="preserve">T.</w:t>
                   </w:r>
                 </w:p>
               </w:tc>
@@ -853,7 +853,7 @@
                     <w:rPr>
                       <w:noProof/>
                     </w:rPr>
-                    <w:t xml:space="preserve">DC</w:t>
+                    <w:t xml:space="preserve">Sir Sandford Fleming</w:t>
                   </w:r>
                 </w:p>
               </w:tc>
@@ -882,7 +882,7 @@
                     <w:rPr>
                       <w:noProof/>
                     </w:rPr>
-                    <w:t xml:space="preserve">Teacher</w:t>
+                    <w:t xml:space="preserve">SR Enterprise System Programmer/Analyst</w:t>
                   </w:r>
                 </w:p>
               </w:tc>
@@ -899,7 +899,7 @@
                 <w:sz w:val="136"/>
                 <w:szCs w:val="136"/>
               </w:rPr>
-              <w:t xml:space="preserve">*27206115*</w:t>
+              <w:t xml:space="preserve">*24928420*</w:t>
             </w:r>
           </w:p>
         </w:tc>
@@ -989,7 +989,7 @@
                     <w:rPr>
                       <w:noProof/>
                     </w:rPr>
-                    <w:t xml:space="preserve">Cecilia </w:t>
+                    <w:t xml:space="preserve">Jacob</w:t>
                   </w:r>
                   <w:r>
                     <w:rPr/>
@@ -1028,7 +1028,7 @@
                     <w:rPr>
                       <w:noProof/>
                     </w:rPr>
-                    <w:t xml:space="preserve">Durham</w:t>
+                    <w:t xml:space="preserve">DC</w:t>
                   </w:r>
                 </w:p>
               </w:tc>
@@ -1057,7 +1057,7 @@
                     <w:rPr>
                       <w:noProof/>
                     </w:rPr>
-                    <w:t xml:space="preserve">Sales</w:t>
+                    <w:t xml:space="preserve">Teacher</w:t>
                   </w:r>
                 </w:p>
               </w:tc>
@@ -1074,7 +1074,7 @@
                 <w:sz w:val="136"/>
                 <w:szCs w:val="136"/>
               </w:rPr>
-              <w:t xml:space="preserve">*29383439*</w:t>
+              <w:t xml:space="preserve">*27206115*</w:t>
             </w:r>
           </w:p>
         </w:tc>
@@ -1164,7 +1164,7 @@
                     <w:rPr>
                       <w:noProof/>
                     </w:rPr>
-                    <w:t xml:space="preserve">Thom</w:t>
+                    <w:t xml:space="preserve">Cecilia </w:t>
                   </w:r>
                   <w:r>
                     <w:rPr/>
@@ -1174,7 +1174,7 @@
                     <w:rPr>
                       <w:noProof/>
                     </w:rPr>
-                    <w:t xml:space="preserve">Doe</w:t>
+                    <w:t xml:space="preserve">P.</w:t>
                   </w:r>
                 </w:p>
               </w:tc>
@@ -1203,7 +1203,7 @@
                     <w:rPr>
                       <w:noProof/>
                     </w:rPr>
-                    <w:t xml:space="preserve">DC</w:t>
+                    <w:t xml:space="preserve">Durham</w:t>
                   </w:r>
                 </w:p>
               </w:tc>
@@ -1232,7 +1232,7 @@
                     <w:rPr>
                       <w:noProof/>
                     </w:rPr>
-                    <w:t xml:space="preserve">Prof</w:t>
+                    <w:t xml:space="preserve">Sales</w:t>
                   </w:r>
                 </w:p>
               </w:tc>
@@ -1249,7 +1249,7 @@
                 <w:sz w:val="136"/>
                 <w:szCs w:val="136"/>
               </w:rPr>
-              <w:t xml:space="preserve">*30439324*</w:t>
+              <w:t xml:space="preserve">*29383439*</w:t>
             </w:r>
             <w:bookmarkStart w:id="0" w:name="_GoBack"/>
             <w:bookmarkEnd w:id="0"/>
@@ -1341,7 +1341,7 @@
                     <w:rPr>
                       <w:noProof/>
                     </w:rPr>
-                    <w:t xml:space="preserve">Jacob</w:t>
+                    <w:t xml:space="preserve">Thom</w:t>
                   </w:r>
                   <w:r>
                     <w:rPr/>
@@ -1407,7 +1407,7 @@
                     <w:rPr>
                       <w:noProof/>
                     </w:rPr>
-                    <w:t xml:space="preserve">Teacher</w:t>
+                    <w:t xml:space="preserve">Prof</w:t>
                   </w:r>
                 </w:p>
               </w:tc>
@@ -1424,7 +1424,7 @@
                 <w:sz w:val="136"/>
                 <w:szCs w:val="136"/>
               </w:rPr>
-              <w:t xml:space="preserve">*38273286*</w:t>
+              <w:t xml:space="preserve">*30439324*</w:t>
             </w:r>
           </w:p>
         </w:tc>
@@ -1453,7 +1453,7 @@
                 <wp:extent cx="3429000" cy="2228850"/>
                 <wp:effectExtent l="9525" t="9525" r="9525" b="9525"/>
                 <wp:wrapNone/>
-                <wp:docPr id="57" name="_x0000_s1245" hidden="1"/>
+                <wp:docPr id="61" name="_x0000_s1409" hidden="1"/>
                 <wp:cNvGraphicFramePr>
                   <a:graphicFrameLocks xmlns:a="http://schemas.openxmlformats.org/drawingml/2006/main" noChangeAspect="1"/>
                 </wp:cNvGraphicFramePr>
@@ -1496,7 +1496,7 @@
           </mc:Choice>
           <mc:Fallback>
             <w:pict>
-              <v:roundrect id="_x0000_s1245" o:spid="_x0000_s1253" style="height:175.5pt;margin-left:31.5pt;margin-top:31.5pt;mso-height-percent:0;mso-height-relative:page;mso-position-horizontal-relative:page;mso-position-vertical-relative:page;mso-width-percent:0;mso-width-relative:page;mso-wrap-distance-bottom:0;mso-wrap-distance-left:9pt;mso-wrap-distance-right:9pt;mso-wrap-distance-top:0;mso-wrap-style:square;position:absolute;v-text-anchor:top;visibility:hidden;width:270pt;z-index:251659264" o:bwmode="auto" arcsize="1681f" filled="f" strokecolor="#000" strokeweight="0.1pt">
+              <v:roundrect id="_x0000_s1409" o:spid="_x0000_s1417" style="height:175.5pt;margin-left:31.5pt;margin-top:31.5pt;mso-height-percent:0;mso-height-relative:page;mso-position-horizontal-relative:page;mso-position-vertical-relative:page;mso-width-percent:0;mso-width-relative:page;mso-wrap-distance-bottom:0;mso-wrap-distance-left:9pt;mso-wrap-distance-right:9pt;mso-wrap-distance-top:0;mso-wrap-style:square;position:absolute;v-text-anchor:top;visibility:hidden;width:270pt;z-index:251659264" o:bwmode="auto" arcsize="1681f" filled="f" strokecolor="#000" strokeweight="0.1pt">
                 <v:stroke joinstyle="round"/>
                 <w10:bordertop type="single" width="0.8"/>
                 <w10:borderleft type="single" width="0.8"/>
@@ -1525,7 +1525,7 @@
                 <wp:extent cx="3429000" cy="2228850"/>
                 <wp:effectExtent l="9525" t="9525" r="9525" b="9525"/>
                 <wp:wrapNone/>
-                <wp:docPr id="58" name="_x0000_s1246" hidden="1"/>
+                <wp:docPr id="62" name="_x0000_s1410" hidden="1"/>
                 <wp:cNvGraphicFramePr>
                   <a:graphicFrameLocks xmlns:a="http://schemas.openxmlformats.org/drawingml/2006/main" noChangeAspect="1"/>
                 </wp:cNvGraphicFramePr>
@@ -1568,7 +1568,7 @@
           </mc:Choice>
           <mc:Fallback>
             <w:pict>
-              <v:roundrect id="_x0000_s1246" o:spid="_x0000_s1254" style="height:175.5pt;margin-left:310.5pt;margin-top:31.5pt;mso-height-percent:0;mso-height-relative:page;mso-position-horizontal-relative:page;mso-position-vertical-relative:page;mso-width-percent:0;mso-width-relative:page;mso-wrap-distance-bottom:0;mso-wrap-distance-left:9pt;mso-wrap-distance-right:9pt;mso-wrap-distance-top:0;mso-wrap-style:square;position:absolute;v-text-anchor:top;visibility:hidden;width:270pt;z-index:251660288" o:bwmode="auto" arcsize="1681f" filled="f" strokecolor="#000" strokeweight="0.1pt">
+              <v:roundrect id="_x0000_s1410" o:spid="_x0000_s1418" style="height:175.5pt;margin-left:310.5pt;margin-top:31.5pt;mso-height-percent:0;mso-height-relative:page;mso-position-horizontal-relative:page;mso-position-vertical-relative:page;mso-width-percent:0;mso-width-relative:page;mso-wrap-distance-bottom:0;mso-wrap-distance-left:9pt;mso-wrap-distance-right:9pt;mso-wrap-distance-top:0;mso-wrap-style:square;position:absolute;v-text-anchor:top;visibility:hidden;width:270pt;z-index:251660288" o:bwmode="auto" arcsize="1681f" filled="f" strokecolor="#000" strokeweight="0.1pt">
                 <v:stroke joinstyle="round"/>
                 <w10:bordertop type="single" width="0.8"/>
                 <w10:borderleft type="single" width="0.8"/>
@@ -1597,7 +1597,7 @@
                 <wp:extent cx="3429000" cy="2228850"/>
                 <wp:effectExtent l="9525" t="9525" r="9525" b="9525"/>
                 <wp:wrapNone/>
-                <wp:docPr id="59" name="_x0000_s1247" hidden="1"/>
+                <wp:docPr id="63" name="_x0000_s1411" hidden="1"/>
                 <wp:cNvGraphicFramePr>
                   <a:graphicFrameLocks xmlns:a="http://schemas.openxmlformats.org/drawingml/2006/main" noChangeAspect="1"/>
                 </wp:cNvGraphicFramePr>
@@ -1640,7 +1640,7 @@
           </mc:Choice>
           <mc:Fallback>
             <w:pict>
-              <v:roundrect id="_x0000_s1247" o:spid="_x0000_s1255" style="height:175.5pt;margin-left:31.5pt;margin-top:3in;mso-height-percent:0;mso-height-relative:page;mso-position-horizontal-relative:page;mso-position-vertical-relative:page;mso-width-percent:0;mso-width-relative:page;mso-wrap-distance-bottom:0;mso-wrap-distance-left:9pt;mso-wrap-distance-right:9pt;mso-wrap-distance-top:0;mso-wrap-style:square;position:absolute;v-text-anchor:top;visibility:hidden;width:270pt;z-index:251661312" o:bwmode="auto" arcsize="1681f" filled="f" strokecolor="#000" strokeweight="0.1pt">
+              <v:roundrect id="_x0000_s1411" o:spid="_x0000_s1419" style="height:175.5pt;margin-left:31.5pt;margin-top:3in;mso-height-percent:0;mso-height-relative:page;mso-position-horizontal-relative:page;mso-position-vertical-relative:page;mso-width-percent:0;mso-width-relative:page;mso-wrap-distance-bottom:0;mso-wrap-distance-left:9pt;mso-wrap-distance-right:9pt;mso-wrap-distance-top:0;mso-wrap-style:square;position:absolute;v-text-anchor:top;visibility:hidden;width:270pt;z-index:251661312" o:bwmode="auto" arcsize="1681f" filled="f" strokecolor="#000" strokeweight="0.1pt">
                 <v:stroke joinstyle="round"/>
                 <w10:bordertop type="single" width="0.8"/>
                 <w10:borderleft type="single" width="0.8"/>
@@ -1669,7 +1669,7 @@
                 <wp:extent cx="3429000" cy="2228850"/>
                 <wp:effectExtent l="9525" t="9525" r="9525" b="9525"/>
                 <wp:wrapNone/>
-                <wp:docPr id="60" name="_x0000_s1248" hidden="1"/>
+                <wp:docPr id="64" name="_x0000_s1412" hidden="1"/>
                 <wp:cNvGraphicFramePr>
                   <a:graphicFrameLocks xmlns:a="http://schemas.openxmlformats.org/drawingml/2006/main" noChangeAspect="1"/>
                 </wp:cNvGraphicFramePr>
@@ -1712,7 +1712,7 @@
           </mc:Choice>
           <mc:Fallback>
             <w:pict>
-              <v:roundrect id="_x0000_s1248" o:spid="_x0000_s1256" style="height:175.5pt;margin-left:310.5pt;margin-top:3in;mso-height-percent:0;mso-height-relative:page;mso-position-horizontal-relative:page;mso-position-vertical-relative:page;mso-width-percent:0;mso-width-relative:page;mso-wrap-distance-bottom:0;mso-wrap-distance-left:9pt;mso-wrap-distance-right:9pt;mso-wrap-distance-top:0;mso-wrap-style:square;position:absolute;v-text-anchor:top;visibility:hidden;width:270pt;z-index:251662336" o:bwmode="auto" arcsize="1681f" filled="f" strokecolor="#000" strokeweight="0.1pt">
+              <v:roundrect id="_x0000_s1412" o:spid="_x0000_s1420" style="height:175.5pt;margin-left:310.5pt;margin-top:3in;mso-height-percent:0;mso-height-relative:page;mso-position-horizontal-relative:page;mso-position-vertical-relative:page;mso-width-percent:0;mso-width-relative:page;mso-wrap-distance-bottom:0;mso-wrap-distance-left:9pt;mso-wrap-distance-right:9pt;mso-wrap-distance-top:0;mso-wrap-style:square;position:absolute;v-text-anchor:top;visibility:hidden;width:270pt;z-index:251662336" o:bwmode="auto" arcsize="1681f" filled="f" strokecolor="#000" strokeweight="0.1pt">
                 <v:stroke joinstyle="round"/>
                 <w10:bordertop type="single" width="0.8"/>
                 <w10:borderleft type="single" width="0.8"/>
@@ -1741,7 +1741,7 @@
                 <wp:extent cx="3429000" cy="2228850"/>
                 <wp:effectExtent l="9525" t="9525" r="9525" b="9525"/>
                 <wp:wrapNone/>
-                <wp:docPr id="61" name="_x0000_s1249" hidden="1"/>
+                <wp:docPr id="65" name="_x0000_s1413" hidden="1"/>
                 <wp:cNvGraphicFramePr>
                   <a:graphicFrameLocks xmlns:a="http://schemas.openxmlformats.org/drawingml/2006/main" noChangeAspect="1"/>
                 </wp:cNvGraphicFramePr>
@@ -1784,7 +1784,7 @@
           </mc:Choice>
           <mc:Fallback>
             <w:pict>
-              <v:roundrect id="_x0000_s1249" o:spid="_x0000_s1257" style="height:175.5pt;margin-left:31.5pt;margin-top:400.5pt;mso-height-percent:0;mso-height-relative:page;mso-position-horizontal-relative:page;mso-position-vertical-relative:page;mso-width-percent:0;mso-width-relative:page;mso-wrap-distance-bottom:0;mso-wrap-distance-left:9pt;mso-wrap-distance-right:9pt;mso-wrap-distance-top:0;mso-wrap-style:square;position:absolute;v-text-anchor:top;visibility:hidden;width:270pt;z-index:251663360" o:bwmode="auto" arcsize="1681f" filled="f" strokecolor="#000" strokeweight="0.1pt">
+              <v:roundrect id="_x0000_s1413" o:spid="_x0000_s1421" style="height:175.5pt;margin-left:31.5pt;margin-top:400.5pt;mso-height-percent:0;mso-height-relative:page;mso-position-horizontal-relative:page;mso-position-vertical-relative:page;mso-width-percent:0;mso-width-relative:page;mso-wrap-distance-bottom:0;mso-wrap-distance-left:9pt;mso-wrap-distance-right:9pt;mso-wrap-distance-top:0;mso-wrap-style:square;position:absolute;v-text-anchor:top;visibility:hidden;width:270pt;z-index:251663360" o:bwmode="auto" arcsize="1681f" filled="f" strokecolor="#000" strokeweight="0.1pt">
                 <v:stroke joinstyle="round"/>
                 <w10:bordertop type="single" width="0.8"/>
                 <w10:borderleft type="single" width="0.8"/>
@@ -1813,7 +1813,7 @@
                 <wp:extent cx="3429000" cy="2228850"/>
                 <wp:effectExtent l="9525" t="9525" r="9525" b="9525"/>
                 <wp:wrapNone/>
-                <wp:docPr id="62" name="_x0000_s1250" hidden="1"/>
+                <wp:docPr id="66" name="_x0000_s1414" hidden="1"/>
                 <wp:cNvGraphicFramePr>
                   <a:graphicFrameLocks xmlns:a="http://schemas.openxmlformats.org/drawingml/2006/main" noChangeAspect="1"/>
                 </wp:cNvGraphicFramePr>
@@ -1856,7 +1856,7 @@
           </mc:Choice>
           <mc:Fallback>
             <w:pict>
-              <v:roundrect id="_x0000_s1250" o:spid="_x0000_s1258" style="height:175.5pt;margin-left:310.5pt;margin-top:400.5pt;mso-height-percent:0;mso-height-relative:page;mso-position-horizontal-relative:page;mso-position-vertical-relative:page;mso-width-percent:0;mso-width-relative:page;mso-wrap-distance-bottom:0;mso-wrap-distance-left:9pt;mso-wrap-distance-right:9pt;mso-wrap-distance-top:0;mso-wrap-style:square;position:absolute;v-text-anchor:top;visibility:hidden;width:270pt;z-index:251664384" o:bwmode="auto" arcsize="1681f" filled="f" strokecolor="#000" strokeweight="0.1pt">
+              <v:roundrect id="_x0000_s1414" o:spid="_x0000_s1422" style="height:175.5pt;margin-left:310.5pt;margin-top:400.5pt;mso-height-percent:0;mso-height-relative:page;mso-position-horizontal-relative:page;mso-position-vertical-relative:page;mso-width-percent:0;mso-width-relative:page;mso-wrap-distance-bottom:0;mso-wrap-distance-left:9pt;mso-wrap-distance-right:9pt;mso-wrap-distance-top:0;mso-wrap-style:square;position:absolute;v-text-anchor:top;visibility:hidden;width:270pt;z-index:251664384" o:bwmode="auto" arcsize="1681f" filled="f" strokecolor="#000" strokeweight="0.1pt">
                 <v:stroke joinstyle="round"/>
                 <w10:bordertop type="single" width="0.8"/>
                 <w10:borderleft type="single" width="0.8"/>
@@ -1885,7 +1885,7 @@
                 <wp:extent cx="3429000" cy="2228850"/>
                 <wp:effectExtent l="9525" t="9525" r="9525" b="9525"/>
                 <wp:wrapNone/>
-                <wp:docPr id="63" name="_x0000_s1251" hidden="1"/>
+                <wp:docPr id="67" name="_x0000_s1415" hidden="1"/>
                 <wp:cNvGraphicFramePr>
                   <a:graphicFrameLocks xmlns:a="http://schemas.openxmlformats.org/drawingml/2006/main" noChangeAspect="1"/>
                 </wp:cNvGraphicFramePr>
@@ -1928,7 +1928,7 @@
           </mc:Choice>
           <mc:Fallback>
             <w:pict>
-              <v:roundrect id="_x0000_s1251" o:spid="_x0000_s1259" style="height:175.5pt;margin-left:31.5pt;margin-top:585pt;mso-height-percent:0;mso-height-relative:page;mso-position-horizontal-relative:page;mso-position-vertical-relative:page;mso-width-percent:0;mso-width-relative:page;mso-wrap-distance-bottom:0;mso-wrap-distance-left:9pt;mso-wrap-distance-right:9pt;mso-wrap-distance-top:0;mso-wrap-style:square;position:absolute;v-text-anchor:top;visibility:hidden;width:270pt;z-index:251665408" o:bwmode="auto" arcsize="1681f" filled="f" strokecolor="#000" strokeweight="0.1pt">
+              <v:roundrect id="_x0000_s1415" o:spid="_x0000_s1423" style="height:175.5pt;margin-left:31.5pt;margin-top:585pt;mso-height-percent:0;mso-height-relative:page;mso-position-horizontal-relative:page;mso-position-vertical-relative:page;mso-width-percent:0;mso-width-relative:page;mso-wrap-distance-bottom:0;mso-wrap-distance-left:9pt;mso-wrap-distance-right:9pt;mso-wrap-distance-top:0;mso-wrap-style:square;position:absolute;v-text-anchor:top;visibility:hidden;width:270pt;z-index:251665408" o:bwmode="auto" arcsize="1681f" filled="f" strokecolor="#000" strokeweight="0.1pt">
                 <v:stroke joinstyle="round"/>
                 <w10:bordertop type="single" width="0.8"/>
                 <w10:borderleft type="single" width="0.8"/>
@@ -1957,7 +1957,7 @@
                 <wp:extent cx="3429000" cy="2228850"/>
                 <wp:effectExtent l="9525" t="9525" r="9525" b="9525"/>
                 <wp:wrapNone/>
-                <wp:docPr id="64" name="_x0000_s1252" hidden="1"/>
+                <wp:docPr id="68" name="_x0000_s1416" hidden="1"/>
                 <wp:cNvGraphicFramePr>
                   <a:graphicFrameLocks xmlns:a="http://schemas.openxmlformats.org/drawingml/2006/main" noChangeAspect="1"/>
                 </wp:cNvGraphicFramePr>
@@ -2000,7 +2000,7 @@
           </mc:Choice>
           <mc:Fallback>
             <w:pict>
-              <v:roundrect id="_x0000_s1252" o:spid="_x0000_s1260" style="height:175.5pt;margin-left:310.5pt;margin-top:585pt;mso-height-percent:0;mso-height-relative:page;mso-position-horizontal-relative:page;mso-position-vertical-relative:page;mso-width-percent:0;mso-width-relative:page;mso-wrap-distance-bottom:0;mso-wrap-distance-left:9pt;mso-wrap-distance-right:9pt;mso-wrap-distance-top:0;mso-wrap-style:square;position:absolute;v-text-anchor:top;visibility:hidden;width:270pt;z-index:251666432" o:bwmode="auto" arcsize="1681f" filled="f" strokecolor="#000" strokeweight="0.1pt">
+              <v:roundrect id="_x0000_s1416" o:spid="_x0000_s1424" style="height:175.5pt;margin-left:310.5pt;margin-top:585pt;mso-height-percent:0;mso-height-relative:page;mso-position-horizontal-relative:page;mso-position-vertical-relative:page;mso-width-percent:0;mso-width-relative:page;mso-wrap-distance-bottom:0;mso-wrap-distance-left:9pt;mso-wrap-distance-right:9pt;mso-wrap-distance-top:0;mso-wrap-style:square;position:absolute;v-text-anchor:top;visibility:hidden;width:270pt;z-index:251666432" o:bwmode="auto" arcsize="1681f" filled="f" strokecolor="#000" strokeweight="0.1pt">
                 <v:stroke joinstyle="round"/>
                 <w10:bordertop type="single" width="0.8"/>
                 <w10:borderleft type="single" width="0.8"/>
@@ -2067,7 +2067,7 @@
               <w:rPr>
                 <w:noProof/>
               </w:rPr>
-              <w:t xml:space="preserve">Steven</w:t>
+              <w:t xml:space="preserve">Krishnakumariana</w:t>
             </w:r>
             <w:r>
               <w:rPr>
@@ -2079,7 +2079,7 @@
               <w:rPr>
                 <w:noProof/>
               </w:rPr>
-              <w:t xml:space="preserve">Doe</w:t>
+              <w:t xml:space="preserve">L.</w:t>
             </w:r>
           </w:p>
         </w:tc>
@@ -2109,7 +2109,7 @@
               <w:rPr>
                 <w:noProof/>
               </w:rPr>
-              <w:t xml:space="preserve">DC</w:t>
+              <w:t xml:space="preserve">Cambrian</w:t>
             </w:r>
           </w:p>
         </w:tc>
@@ -2139,7 +2139,7 @@
               <w:rPr>
                 <w:noProof/>
               </w:rPr>
-              <w:t xml:space="preserve">Prof</w:t>
+              <w:t xml:space="preserve">Senior programmer analyst</w:t>
             </w:r>
           </w:p>
         </w:tc>
@@ -2175,7 +2175,7 @@
                 <w:sz w:val="136"/>
                 <w:szCs w:val="136"/>
               </w:rPr>
-              <w:t xml:space="preserve">*41500321*</w:t>
+              <w:t xml:space="preserve">*37738725*</w:t>
             </w:r>
           </w:p>
         </w:tc>
@@ -2273,7 +2273,7 @@
                     <w:rPr>
                       <w:noProof/>
                     </w:rPr>
-                    <w:t xml:space="preserve">Niel</w:t>
+                    <w:t xml:space="preserve">Jacob</w:t>
                   </w:r>
                   <w:r>
                     <w:rPr/>
@@ -2283,7 +2283,7 @@
                     <w:rPr>
                       <w:noProof/>
                     </w:rPr>
-                    <w:t xml:space="preserve">Do1</w:t>
+                    <w:t xml:space="preserve">Doe</w:t>
                   </w:r>
                 </w:p>
               </w:tc>
@@ -2361,7 +2361,7 @@
                 <w:sz w:val="136"/>
                 <w:szCs w:val="136"/>
               </w:rPr>
-              <w:t xml:space="preserve">*64853821*</w:t>
+              <w:t xml:space="preserve">*38273286*</w:t>
             </w:r>
           </w:p>
         </w:tc>
@@ -2486,7 +2486,7 @@
                           <w:rPr>
                             <w:noProof/>
                           </w:rPr>
-                          <w:t xml:space="preserve">Niel</w:t>
+                          <w:t xml:space="preserve">Lois</w:t>
                         </w:r>
                         <w:r>
                           <w:rPr/>
@@ -2496,7 +2496,7 @@
                           <w:rPr>
                             <w:noProof/>
                           </w:rPr>
-                          <w:t xml:space="preserve">Doe</w:t>
+                          <w:t xml:space="preserve">Pollock</w:t>
                         </w:r>
                       </w:p>
                     </w:tc>
@@ -2526,7 +2526,7 @@
                           <w:rPr>
                             <w:noProof/>
                           </w:rPr>
-                          <w:t xml:space="preserve">DC</w:t>
+                          <w:t xml:space="preserve">Algonquin</w:t>
                         </w:r>
                       </w:p>
                     </w:tc>
@@ -2556,7 +2556,7 @@
                           <w:rPr>
                             <w:noProof/>
                           </w:rPr>
-                          <w:t xml:space="preserve">Teacher</w:t>
+                          <w:t xml:space="preserve">Chief Digital Officer</w:t>
                         </w:r>
                       </w:p>
                     </w:tc>
@@ -2574,7 +2574,7 @@
                       <w:sz w:val="136"/>
                       <w:szCs w:val="136"/>
                     </w:rPr>
-                    <w:t xml:space="preserve">*70687530*</w:t>
+                    <w:t xml:space="preserve">*40956624*</w:t>
                   </w:r>
                 </w:p>
               </w:tc>
@@ -2701,7 +2701,7 @@
                     <w:rPr>
                       <w:noProof/>
                     </w:rPr>
-                    <w:t xml:space="preserve">Matt</w:t>
+                    <w:t xml:space="preserve">Cristian</w:t>
                   </w:r>
                   <w:r>
                     <w:rPr/>
@@ -2711,7 +2711,7 @@
                     <w:rPr>
                       <w:noProof/>
                     </w:rPr>
-                    <w:t xml:space="preserve">Do1</w:t>
+                    <w:t xml:space="preserve">D.</w:t>
                   </w:r>
                 </w:p>
               </w:tc>
@@ -2741,7 +2741,7 @@
                     <w:rPr>
                       <w:noProof/>
                     </w:rPr>
-                    <w:t xml:space="preserve">DC</w:t>
+                    <w:t xml:space="preserve">Seneca</w:t>
                   </w:r>
                 </w:p>
               </w:tc>
@@ -2771,7 +2771,7 @@
                     <w:rPr>
                       <w:noProof/>
                     </w:rPr>
-                    <w:t xml:space="preserve">Teacher</w:t>
+                    <w:t xml:space="preserve">M2J 2X5</w:t>
                   </w:r>
                 </w:p>
               </w:tc>
@@ -2789,7 +2789,7 @@
                 <w:sz w:val="136"/>
                 <w:szCs w:val="136"/>
               </w:rPr>
-              <w:t xml:space="preserve">*81654739*</w:t>
+              <w:t xml:space="preserve">*41134362*</w:t>
             </w:r>
           </w:p>
         </w:tc>
@@ -2887,7 +2887,7 @@
                     <w:rPr>
                       <w:noProof/>
                     </w:rPr>
-                    <w:t xml:space="preserve">John</w:t>
+                    <w:t xml:space="preserve">Phil</w:t>
                   </w:r>
                   <w:r>
                     <w:rPr/>
@@ -2897,7 +2897,7 @@
                     <w:rPr>
                       <w:noProof/>
                     </w:rPr>
-                    <w:t xml:space="preserve">Vendor</w:t>
+                    <w:t xml:space="preserve">Thomson</w:t>
                   </w:r>
                 </w:p>
               </w:tc>
@@ -2927,7 +2927,7 @@
                     <w:rPr>
                       <w:noProof/>
                     </w:rPr>
-                    <w:t xml:space="preserve">IBM</w:t>
+                    <w:t xml:space="preserve">Cambrian</w:t>
                   </w:r>
                 </w:p>
               </w:tc>
@@ -2957,7 +2957,7 @@
                     <w:rPr>
                       <w:noProof/>
                     </w:rPr>
-                    <w:t xml:space="preserve">Sales</w:t>
+                    <w:t xml:space="preserve">IT Technologist</w:t>
                   </w:r>
                 </w:p>
               </w:tc>
@@ -2975,7 +2975,7 @@
                 <w:sz w:val="136"/>
                 <w:szCs w:val="136"/>
               </w:rPr>
-              <w:t xml:space="preserve">*87269796*</w:t>
+              <w:t xml:space="preserve">*41156706*</w:t>
             </w:r>
           </w:p>
         </w:tc>
@@ -3070,8 +3070,20 @@
                     <w:fldChar w:fldCharType="end"/>
                   </w:r>
                   <w:r>
+                    <w:rPr>
+                      <w:noProof/>
+                    </w:rPr>
+                    <w:t xml:space="preserve">Steven</w:t>
+                  </w:r>
+                  <w:r>
                     <w:rPr/>
                     <w:t xml:space="preserve"> </w:t>
+                  </w:r>
+                  <w:r>
+                    <w:rPr>
+                      <w:noProof/>
+                    </w:rPr>
+                    <w:t xml:space="preserve">Doe</w:t>
                   </w:r>
                 </w:p>
               </w:tc>
@@ -3097,6 +3109,12 @@
                     <w:jc w:val="center"/>
                     <w:rPr/>
                   </w:pPr>
+                  <w:r>
+                    <w:rPr>
+                      <w:noProof/>
+                    </w:rPr>
+                    <w:t xml:space="preserve">DC</w:t>
+                  </w:r>
                 </w:p>
               </w:tc>
             </w:tr>
@@ -3121,6 +3139,12 @@
                     <w:jc w:val="center"/>
                     <w:rPr/>
                   </w:pPr>
+                  <w:r>
+                    <w:rPr>
+                      <w:noProof/>
+                    </w:rPr>
+                    <w:t xml:space="preserve">Prof</w:t>
+                  </w:r>
                 </w:p>
               </w:tc>
             </w:tr>
@@ -3131,6 +3155,14 @@
               <w:jc w:val="center"/>
               <w:rPr/>
             </w:pPr>
+            <w:r>
+              <w:rPr>
+                <w:rFonts w:ascii="Archon Code 39 Barcode" w:hAnsi="Archon Code 39 Barcode"/>
+                <w:sz w:val="136"/>
+                <w:szCs w:val="136"/>
+              </w:rPr>
+              <w:t xml:space="preserve">*41500321*</w:t>
+            </w:r>
           </w:p>
         </w:tc>
       </w:tr>
@@ -3224,8 +3256,20 @@
                     <w:fldChar w:fldCharType="end"/>
                   </w:r>
                   <w:r>
+                    <w:rPr>
+                      <w:noProof/>
+                    </w:rPr>
+                    <w:t xml:space="preserve">Niel</w:t>
+                  </w:r>
+                  <w:r>
                     <w:rPr/>
                     <w:t xml:space="preserve"> </w:t>
+                  </w:r>
+                  <w:r>
+                    <w:rPr>
+                      <w:noProof/>
+                    </w:rPr>
+                    <w:t xml:space="preserve">Do1</w:t>
                   </w:r>
                 </w:p>
               </w:tc>
@@ -3251,6 +3295,12 @@
                     <w:jc w:val="center"/>
                     <w:rPr/>
                   </w:pPr>
+                  <w:r>
+                    <w:rPr>
+                      <w:noProof/>
+                    </w:rPr>
+                    <w:t xml:space="preserve">DC</w:t>
+                  </w:r>
                 </w:p>
               </w:tc>
             </w:tr>
@@ -3275,6 +3325,12 @@
                     <w:jc w:val="center"/>
                     <w:rPr/>
                   </w:pPr>
+                  <w:r>
+                    <w:rPr>
+                      <w:noProof/>
+                    </w:rPr>
+                    <w:t xml:space="preserve">Teacher</w:t>
+                  </w:r>
                 </w:p>
               </w:tc>
             </w:tr>
@@ -3285,6 +3341,14 @@
               <w:jc w:val="center"/>
               <w:rPr/>
             </w:pPr>
+            <w:r>
+              <w:rPr>
+                <w:rFonts w:ascii="Archon Code 39 Barcode" w:hAnsi="Archon Code 39 Barcode"/>
+                <w:sz w:val="136"/>
+                <w:szCs w:val="136"/>
+              </w:rPr>
+              <w:t xml:space="preserve">*64853821*</w:t>
+            </w:r>
           </w:p>
         </w:tc>
       </w:tr>
@@ -3378,8 +3442,18 @@
                     <w:fldChar w:fldCharType="end"/>
                   </w:r>
                   <w:r>
+                    <w:rPr>
+                      <w:noProof/>
+                    </w:rPr>
+                    <w:t xml:space="preserve">James</w:t>
+                  </w:r>
+                  <w:r>
                     <w:rPr/>
                     <w:t xml:space="preserve"> </w:t>
+                  </w:r>
+                  <w:r>
+                    <w:rPr/>
+                    <w:t xml:space="preserve">Duncan</w:t>
                   </w:r>
                 </w:p>
               </w:tc>
@@ -3405,6 +3479,12 @@
                     <w:jc w:val="center"/>
                     <w:rPr/>
                   </w:pPr>
+                  <w:r>
+                    <w:rPr>
+                      <w:noProof/>
+                    </w:rPr>
+                    <w:t xml:space="preserve">Sheridan</w:t>
+                  </w:r>
                 </w:p>
               </w:tc>
             </w:tr>
@@ -3429,6 +3509,12 @@
                     <w:jc w:val="center"/>
                     <w:rPr/>
                   </w:pPr>
+                  <w:r>
+                    <w:rPr>
+                      <w:noProof/>
+                    </w:rPr>
+                    <w:t xml:space="preserve">Director, Information &amp; Communication Technology</w:t>
+                  </w:r>
                 </w:p>
               </w:tc>
             </w:tr>
@@ -3439,6 +3525,14 @@
               <w:jc w:val="center"/>
               <w:rPr/>
             </w:pPr>
+            <w:r>
+              <w:rPr>
+                <w:rFonts w:ascii="Archon Code 39 Barcode" w:hAnsi="Archon Code 39 Barcode"/>
+                <w:sz w:val="136"/>
+                <w:szCs w:val="136"/>
+              </w:rPr>
+              <w:t xml:space="preserve">*70042675*</w:t>
+            </w:r>
           </w:p>
         </w:tc>
       </w:tr>
@@ -3467,7 +3561,7 @@
                 <wp:extent cx="3429000" cy="2228850"/>
                 <wp:effectExtent l="9525" t="9525" r="9525" b="9525"/>
                 <wp:wrapNone/>
-                <wp:docPr id="65" name="AutoShape 9" hidden="1"/>
+                <wp:docPr id="69" name="AutoShape 9" hidden="1"/>
                 <wp:cNvGraphicFramePr>
                   <a:graphicFrameLocks xmlns:a="http://schemas.openxmlformats.org/drawingml/2006/main" noChangeAspect="1"/>
                 </wp:cNvGraphicFramePr>
@@ -3510,7 +3604,7 @@
           </mc:Choice>
           <mc:Fallback>
             <w:pict>
-              <v:roundrect id="_x0000_s1261" o:spid="_x0000_s1262" style="height:175.5pt;margin-left:31.5pt;margin-top:31.5pt;mso-height-percent:0;mso-height-relative:page;mso-position-horizontal-relative:page;mso-position-vertical-relative:page;mso-width-percent:0;mso-width-relative:page;mso-wrap-distance-bottom:0;mso-wrap-distance-left:9pt;mso-wrap-distance-right:9pt;mso-wrap-distance-top:0;mso-wrap-style:square;position:absolute;v-text-anchor:top;visibility:hidden;width:270pt;z-index:251659264" o:bwmode="auto" arcsize="1681f" filled="f" strokecolor="#000" strokeweight="0.1pt">
+              <v:roundrect id="_x0000_s1425" o:spid="_x0000_s1426" style="height:175.5pt;margin-left:31.5pt;margin-top:31.5pt;mso-height-percent:0;mso-height-relative:page;mso-position-horizontal-relative:page;mso-position-vertical-relative:page;mso-width-percent:0;mso-width-relative:page;mso-wrap-distance-bottom:0;mso-wrap-distance-left:9pt;mso-wrap-distance-right:9pt;mso-wrap-distance-top:0;mso-wrap-style:square;position:absolute;v-text-anchor:top;visibility:hidden;width:270pt;z-index:251659264" o:bwmode="auto" arcsize="1681f" filled="f" strokecolor="#000" strokeweight="0.1pt">
                 <v:stroke joinstyle="round"/>
                 <w10:bordertop type="single" width="0.8"/>
                 <w10:borderleft type="single" width="0.8"/>
@@ -3539,7 +3633,7 @@
                 <wp:extent cx="3429000" cy="2228850"/>
                 <wp:effectExtent l="9525" t="9525" r="9525" b="9525"/>
                 <wp:wrapNone/>
-                <wp:docPr id="66" name="AutoShape 8" hidden="1"/>
+                <wp:docPr id="70" name="AutoShape 8" hidden="1"/>
                 <wp:cNvGraphicFramePr>
                   <a:graphicFrameLocks xmlns:a="http://schemas.openxmlformats.org/drawingml/2006/main" noChangeAspect="1"/>
                 </wp:cNvGraphicFramePr>
@@ -3582,7 +3676,7 @@
           </mc:Choice>
           <mc:Fallback>
             <w:pict>
-              <v:roundrect id="_x0000_s1263" o:spid="_x0000_s1264" style="height:175.5pt;margin-left:310.5pt;margin-top:31.5pt;mso-height-percent:0;mso-height-relative:page;mso-position-horizontal-relative:page;mso-position-vertical-relative:page;mso-width-percent:0;mso-width-relative:page;mso-wrap-distance-bottom:0;mso-wrap-distance-left:9pt;mso-wrap-distance-right:9pt;mso-wrap-distance-top:0;mso-wrap-style:square;position:absolute;v-text-anchor:top;visibility:hidden;width:270pt;z-index:251660288" o:bwmode="auto" arcsize="1681f" filled="f" strokecolor="#000" strokeweight="0.1pt">
+              <v:roundrect id="_x0000_s1427" o:spid="_x0000_s1428" style="height:175.5pt;margin-left:310.5pt;margin-top:31.5pt;mso-height-percent:0;mso-height-relative:page;mso-position-horizontal-relative:page;mso-position-vertical-relative:page;mso-width-percent:0;mso-width-relative:page;mso-wrap-distance-bottom:0;mso-wrap-distance-left:9pt;mso-wrap-distance-right:9pt;mso-wrap-distance-top:0;mso-wrap-style:square;position:absolute;v-text-anchor:top;visibility:hidden;width:270pt;z-index:251660288" o:bwmode="auto" arcsize="1681f" filled="f" strokecolor="#000" strokeweight="0.1pt">
                 <v:stroke joinstyle="round"/>
                 <w10:bordertop type="single" width="0.8"/>
                 <w10:borderleft type="single" width="0.8"/>
@@ -3611,7 +3705,7 @@
                 <wp:extent cx="3429000" cy="2228850"/>
                 <wp:effectExtent l="9525" t="9525" r="9525" b="9525"/>
                 <wp:wrapNone/>
-                <wp:docPr id="67" name="AutoShape 7" hidden="1"/>
+                <wp:docPr id="71" name="AutoShape 7" hidden="1"/>
                 <wp:cNvGraphicFramePr>
                   <a:graphicFrameLocks xmlns:a="http://schemas.openxmlformats.org/drawingml/2006/main" noChangeAspect="1"/>
                 </wp:cNvGraphicFramePr>
@@ -3654,7 +3748,7 @@
           </mc:Choice>
           <mc:Fallback>
             <w:pict>
-              <v:roundrect id="_x0000_s1265" o:spid="_x0000_s1266" style="height:175.5pt;margin-left:31.5pt;margin-top:3in;mso-height-percent:0;mso-height-relative:page;mso-position-horizontal-relative:page;mso-position-vertical-relative:page;mso-width-percent:0;mso-width-relative:page;mso-wrap-distance-bottom:0;mso-wrap-distance-left:9pt;mso-wrap-distance-right:9pt;mso-wrap-distance-top:0;mso-wrap-style:square;position:absolute;v-text-anchor:top;visibility:hidden;width:270pt;z-index:251661312" o:bwmode="auto" arcsize="1681f" filled="f" strokecolor="#000" strokeweight="0.1pt">
+              <v:roundrect id="_x0000_s1429" o:spid="_x0000_s1430" style="height:175.5pt;margin-left:31.5pt;margin-top:3in;mso-height-percent:0;mso-height-relative:page;mso-position-horizontal-relative:page;mso-position-vertical-relative:page;mso-width-percent:0;mso-width-relative:page;mso-wrap-distance-bottom:0;mso-wrap-distance-left:9pt;mso-wrap-distance-right:9pt;mso-wrap-distance-top:0;mso-wrap-style:square;position:absolute;v-text-anchor:top;visibility:hidden;width:270pt;z-index:251661312" o:bwmode="auto" arcsize="1681f" filled="f" strokecolor="#000" strokeweight="0.1pt">
                 <v:stroke joinstyle="round"/>
                 <w10:bordertop type="single" width="0.8"/>
                 <w10:borderleft type="single" width="0.8"/>
@@ -3683,7 +3777,7 @@
                 <wp:extent cx="3429000" cy="2228850"/>
                 <wp:effectExtent l="9525" t="9525" r="9525" b="9525"/>
                 <wp:wrapNone/>
-                <wp:docPr id="68" name="AutoShape 6" hidden="1"/>
+                <wp:docPr id="72" name="AutoShape 6" hidden="1"/>
                 <wp:cNvGraphicFramePr>
                   <a:graphicFrameLocks xmlns:a="http://schemas.openxmlformats.org/drawingml/2006/main" noChangeAspect="1"/>
                 </wp:cNvGraphicFramePr>
@@ -3726,7 +3820,7 @@
           </mc:Choice>
           <mc:Fallback>
             <w:pict>
-              <v:roundrect id="_x0000_s1267" o:spid="_x0000_s1268" style="height:175.5pt;margin-left:310.5pt;margin-top:3in;mso-height-percent:0;mso-height-relative:page;mso-position-horizontal-relative:page;mso-position-vertical-relative:page;mso-width-percent:0;mso-width-relative:page;mso-wrap-distance-bottom:0;mso-wrap-distance-left:9pt;mso-wrap-distance-right:9pt;mso-wrap-distance-top:0;mso-wrap-style:square;position:absolute;v-text-anchor:top;visibility:hidden;width:270pt;z-index:251662336" o:bwmode="auto" arcsize="1681f" filled="f" strokecolor="#000" strokeweight="0.1pt">
+              <v:roundrect id="_x0000_s1431" o:spid="_x0000_s1432" style="height:175.5pt;margin-left:310.5pt;margin-top:3in;mso-height-percent:0;mso-height-relative:page;mso-position-horizontal-relative:page;mso-position-vertical-relative:page;mso-width-percent:0;mso-width-relative:page;mso-wrap-distance-bottom:0;mso-wrap-distance-left:9pt;mso-wrap-distance-right:9pt;mso-wrap-distance-top:0;mso-wrap-style:square;position:absolute;v-text-anchor:top;visibility:hidden;width:270pt;z-index:251662336" o:bwmode="auto" arcsize="1681f" filled="f" strokecolor="#000" strokeweight="0.1pt">
                 <v:stroke joinstyle="round"/>
                 <w10:bordertop type="single" width="0.8"/>
                 <w10:borderleft type="single" width="0.8"/>
@@ -3755,7 +3849,7 @@
                 <wp:extent cx="3429000" cy="2228850"/>
                 <wp:effectExtent l="9525" t="9525" r="9525" b="9525"/>
                 <wp:wrapNone/>
-                <wp:docPr id="69" name="AutoShape 5" hidden="1"/>
+                <wp:docPr id="73" name="AutoShape 5" hidden="1"/>
                 <wp:cNvGraphicFramePr>
                   <a:graphicFrameLocks xmlns:a="http://schemas.openxmlformats.org/drawingml/2006/main" noChangeAspect="1"/>
                 </wp:cNvGraphicFramePr>
@@ -3798,7 +3892,7 @@
           </mc:Choice>
           <mc:Fallback>
             <w:pict>
-              <v:roundrect id="_x0000_s1269" o:spid="_x0000_s1270" style="height:175.5pt;margin-left:31.5pt;margin-top:400.5pt;mso-height-percent:0;mso-height-relative:page;mso-position-horizontal-relative:page;mso-position-vertical-relative:page;mso-width-percent:0;mso-width-relative:page;mso-wrap-distance-bottom:0;mso-wrap-distance-left:9pt;mso-wrap-distance-right:9pt;mso-wrap-distance-top:0;mso-wrap-style:square;position:absolute;v-text-anchor:top;visibility:hidden;width:270pt;z-index:251663360" o:bwmode="auto" arcsize="1681f" filled="f" strokecolor="#000" strokeweight="0.1pt">
+              <v:roundrect id="_x0000_s1433" o:spid="_x0000_s1434" style="height:175.5pt;margin-left:31.5pt;margin-top:400.5pt;mso-height-percent:0;mso-height-relative:page;mso-position-horizontal-relative:page;mso-position-vertical-relative:page;mso-width-percent:0;mso-width-relative:page;mso-wrap-distance-bottom:0;mso-wrap-distance-left:9pt;mso-wrap-distance-right:9pt;mso-wrap-distance-top:0;mso-wrap-style:square;position:absolute;v-text-anchor:top;visibility:hidden;width:270pt;z-index:251663360" o:bwmode="auto" arcsize="1681f" filled="f" strokecolor="#000" strokeweight="0.1pt">
                 <v:stroke joinstyle="round"/>
                 <w10:bordertop type="single" width="0.8"/>
                 <w10:borderleft type="single" width="0.8"/>
@@ -3827,7 +3921,7 @@
                 <wp:extent cx="3429000" cy="2228850"/>
                 <wp:effectExtent l="9525" t="9525" r="9525" b="9525"/>
                 <wp:wrapNone/>
-                <wp:docPr id="70" name="AutoShape 4" hidden="1"/>
+                <wp:docPr id="74" name="AutoShape 4" hidden="1"/>
                 <wp:cNvGraphicFramePr>
                   <a:graphicFrameLocks xmlns:a="http://schemas.openxmlformats.org/drawingml/2006/main" noChangeAspect="1"/>
                 </wp:cNvGraphicFramePr>
@@ -3870,7 +3964,7 @@
           </mc:Choice>
           <mc:Fallback>
             <w:pict>
-              <v:roundrect id="_x0000_s1271" o:spid="_x0000_s1272" style="height:175.5pt;margin-left:310.5pt;margin-top:400.5pt;mso-height-percent:0;mso-height-relative:page;mso-position-horizontal-relative:page;mso-position-vertical-relative:page;mso-width-percent:0;mso-width-relative:page;mso-wrap-distance-bottom:0;mso-wrap-distance-left:9pt;mso-wrap-distance-right:9pt;mso-wrap-distance-top:0;mso-wrap-style:square;position:absolute;v-text-anchor:top;visibility:hidden;width:270pt;z-index:251664384" o:bwmode="auto" arcsize="1681f" filled="f" strokecolor="#000" strokeweight="0.1pt">
+              <v:roundrect id="_x0000_s1435" o:spid="_x0000_s1436" style="height:175.5pt;margin-left:310.5pt;margin-top:400.5pt;mso-height-percent:0;mso-height-relative:page;mso-position-horizontal-relative:page;mso-position-vertical-relative:page;mso-width-percent:0;mso-width-relative:page;mso-wrap-distance-bottom:0;mso-wrap-distance-left:9pt;mso-wrap-distance-right:9pt;mso-wrap-distance-top:0;mso-wrap-style:square;position:absolute;v-text-anchor:top;visibility:hidden;width:270pt;z-index:251664384" o:bwmode="auto" arcsize="1681f" filled="f" strokecolor="#000" strokeweight="0.1pt">
                 <v:stroke joinstyle="round"/>
                 <w10:bordertop type="single" width="0.8"/>
                 <w10:borderleft type="single" width="0.8"/>
@@ -3899,7 +3993,7 @@
                 <wp:extent cx="3429000" cy="2228850"/>
                 <wp:effectExtent l="9525" t="9525" r="9525" b="9525"/>
                 <wp:wrapNone/>
-                <wp:docPr id="71" name="AutoShape 3" hidden="1"/>
+                <wp:docPr id="75" name="AutoShape 3" hidden="1"/>
                 <wp:cNvGraphicFramePr>
                   <a:graphicFrameLocks xmlns:a="http://schemas.openxmlformats.org/drawingml/2006/main" noChangeAspect="1"/>
                 </wp:cNvGraphicFramePr>
@@ -3942,7 +4036,7 @@
           </mc:Choice>
           <mc:Fallback>
             <w:pict>
-              <v:roundrect id="_x0000_s1273" o:spid="_x0000_s1274" style="height:175.5pt;margin-left:31.5pt;margin-top:585pt;mso-height-percent:0;mso-height-relative:page;mso-position-horizontal-relative:page;mso-position-vertical-relative:page;mso-width-percent:0;mso-width-relative:page;mso-wrap-distance-bottom:0;mso-wrap-distance-left:9pt;mso-wrap-distance-right:9pt;mso-wrap-distance-top:0;mso-wrap-style:square;position:absolute;v-text-anchor:top;visibility:hidden;width:270pt;z-index:251665408" o:bwmode="auto" arcsize="1681f" filled="f" strokecolor="#000" strokeweight="0.1pt">
+              <v:roundrect id="_x0000_s1437" o:spid="_x0000_s1438" style="height:175.5pt;margin-left:31.5pt;margin-top:585pt;mso-height-percent:0;mso-height-relative:page;mso-position-horizontal-relative:page;mso-position-vertical-relative:page;mso-width-percent:0;mso-width-relative:page;mso-wrap-distance-bottom:0;mso-wrap-distance-left:9pt;mso-wrap-distance-right:9pt;mso-wrap-distance-top:0;mso-wrap-style:square;position:absolute;v-text-anchor:top;visibility:hidden;width:270pt;z-index:251665408" o:bwmode="auto" arcsize="1681f" filled="f" strokecolor="#000" strokeweight="0.1pt">
                 <v:stroke joinstyle="round"/>
                 <w10:bordertop type="single" width="0.8"/>
                 <w10:borderleft type="single" width="0.8"/>
@@ -3971,7 +4065,7 @@
                 <wp:extent cx="3429000" cy="2228850"/>
                 <wp:effectExtent l="9525" t="9525" r="9525" b="9525"/>
                 <wp:wrapNone/>
-                <wp:docPr id="72" name="AutoShape 2" hidden="1"/>
+                <wp:docPr id="76" name="AutoShape 2" hidden="1"/>
                 <wp:cNvGraphicFramePr>
                   <a:graphicFrameLocks xmlns:a="http://schemas.openxmlformats.org/drawingml/2006/main" noChangeAspect="1"/>
                 </wp:cNvGraphicFramePr>
@@ -4014,7 +4108,2116 @@
           </mc:Choice>
           <mc:Fallback>
             <w:pict>
-              <v:roundrect id="_x0000_s1275" o:spid="_x0000_s1276" style="height:175.5pt;margin-left:310.5pt;margin-top:585pt;mso-height-percent:0;mso-height-relative:page;mso-position-horizontal-relative:page;mso-position-vertical-relative:page;mso-width-percent:0;mso-width-relative:page;mso-wrap-distance-bottom:0;mso-wrap-distance-left:9pt;mso-wrap-distance-right:9pt;mso-wrap-distance-top:0;mso-wrap-style:square;position:absolute;v-text-anchor:top;visibility:hidden;width:270pt;z-index:251666432" o:bwmode="auto" arcsize="1681f" filled="f" strokecolor="#000" strokeweight="0.1pt">
+              <v:roundrect id="_x0000_s1439" o:spid="_x0000_s1440" style="height:175.5pt;margin-left:310.5pt;margin-top:585pt;mso-height-percent:0;mso-height-relative:page;mso-position-horizontal-relative:page;mso-position-vertical-relative:page;mso-width-percent:0;mso-width-relative:page;mso-wrap-distance-bottom:0;mso-wrap-distance-left:9pt;mso-wrap-distance-right:9pt;mso-wrap-distance-top:0;mso-wrap-style:square;position:absolute;v-text-anchor:top;visibility:hidden;width:270pt;z-index:251666432" o:bwmode="auto" arcsize="1681f" filled="f" strokecolor="#000" strokeweight="0.1pt">
+                <v:stroke joinstyle="round"/>
+                <w10:bordertop type="single" width="0.8"/>
+                <w10:borderleft type="single" width="0.8"/>
+                <w10:borderbottom type="single" width="0.8"/>
+                <w10:borderright type="single" width="0.8"/>
+              </v:roundrect>
+            </w:pict>
+          </mc:Fallback>
+        </mc:AlternateContent>
+      </w:r>
+    </w:p>
+    <w:p>
+      <w:pPr>
+        <w:pBdr/>
+        <w:rPr/>
+        <w:sectPr>
+          <w:pgSz w:w="12240" w:h="15840" w:orient="portrait"/>
+          <w:pgMar w:top="630" w:right="630" w:bottom="0" w:left="630" w:header="0" w:footer="0" w:gutter="0"/>
+          <w:cols w:num="1" w:space="720">
+            <w:col w:w="10980" w:space="720"/>
+          </w:cols>
+          <w:docGrid w:linePitch="360"/>
+        </w:sectPr>
+      </w:pPr>
+    </w:p>
+    <w:tbl>
+      <w:tblPr>
+        <w:tblStyle w:val="TableNormal"/>
+        <w:tblpPr w:vertAnchor="text" w:horzAnchor="page" w:tblpX="630"/>
+        <w:tblW w:w="0" w:type="auto"/>
+        <w:tblBorders/>
+        <w:shd w:val="clear" w:color="auto" w:fill="auto"/>
+        <w:tblLayout w:type="fixed"/>
+        <w:tblCellMar>
+          <w:left w:w="0" w:type="dxa"/>
+          <w:right w:w="0" w:type="dxa"/>
+        </w:tblCellMar>
+        <w:tblLook w:val="0000" w:firstRow="0" w:lastRow="0" w:firstColumn="0" w:lastColumn="0" w:noHBand="0" w:noVBand="0"/>
+      </w:tblPr>
+      <w:tblGrid>
+        <w:gridCol w:w="5400"/>
+      </w:tblGrid>
+      <w:tr>
+        <w:trPr>
+          <w:trHeight w:val="425"/>
+        </w:trPr>
+        <w:tc>
+          <w:tcPr>
+            <w:tcW w:w="5400" w:type="dxa"/>
+            <w:tcMar>
+              <w:top w:w="0" w:type="dxa"/>
+              <w:left w:w="0" w:type="dxa"/>
+              <w:bottom w:w="0" w:type="dxa"/>
+              <w:right w:w="0" w:type="dxa"/>
+            </w:tcMar>
+            <w:vAlign w:val="center"/>
+          </w:tcPr>
+          <w:p>
+            <w:pPr>
+              <w:pBdr/>
+              <w:jc w:val="center"/>
+              <w:rPr/>
+            </w:pPr>
+            <w:r>
+              <w:rPr>
+                <w:noProof/>
+              </w:rPr>
+              <w:t xml:space="preserve">Niel</w:t>
+            </w:r>
+            <w:r>
+              <w:rPr>
+                <w:noProof/>
+              </w:rPr>
+              <w:t xml:space="preserve"> </w:t>
+            </w:r>
+            <w:r>
+              <w:rPr>
+                <w:noProof/>
+              </w:rPr>
+              <w:t xml:space="preserve">Doe</w:t>
+            </w:r>
+          </w:p>
+        </w:tc>
+      </w:tr>
+      <w:tr>
+        <w:trPr>
+          <w:trHeight w:val="289"/>
+        </w:trPr>
+        <w:tc>
+          <w:tcPr>
+            <w:tcW w:w="5400" w:type="dxa"/>
+            <w:tcMar>
+              <w:top w:w="0" w:type="dxa"/>
+              <w:left w:w="0" w:type="dxa"/>
+              <w:bottom w:w="0" w:type="dxa"/>
+              <w:right w:w="0" w:type="dxa"/>
+            </w:tcMar>
+            <w:vAlign w:val="center"/>
+          </w:tcPr>
+          <w:p>
+            <w:pPr>
+              <w:pBdr/>
+              <w:jc w:val="center"/>
+              <w:rPr/>
+            </w:pPr>
+            <w:r>
+              <w:rPr>
+                <w:noProof/>
+              </w:rPr>
+              <w:t xml:space="preserve">DC</w:t>
+            </w:r>
+          </w:p>
+        </w:tc>
+      </w:tr>
+      <w:tr>
+        <w:trPr>
+          <w:trHeight w:val="421"/>
+        </w:trPr>
+        <w:tc>
+          <w:tcPr>
+            <w:tcW w:w="5400" w:type="dxa"/>
+            <w:tcMar>
+              <w:top w:w="0" w:type="dxa"/>
+              <w:left w:w="0" w:type="dxa"/>
+              <w:bottom w:w="0" w:type="dxa"/>
+              <w:right w:w="0" w:type="dxa"/>
+            </w:tcMar>
+            <w:vAlign w:val="center"/>
+          </w:tcPr>
+          <w:p>
+            <w:pPr>
+              <w:pBdr/>
+              <w:jc w:val="center"/>
+              <w:rPr/>
+            </w:pPr>
+            <w:r>
+              <w:rPr>
+                <w:noProof/>
+              </w:rPr>
+              <w:t xml:space="preserve">Teacher</w:t>
+            </w:r>
+          </w:p>
+        </w:tc>
+      </w:tr>
+      <w:tr>
+        <w:trPr>
+          <w:trHeight w:val="2421"/>
+        </w:trPr>
+        <w:tc>
+          <w:tcPr>
+            <w:tcW w:w="5400" w:type="dxa"/>
+            <w:tcMar>
+              <w:top w:w="0" w:type="dxa"/>
+              <w:left w:w="0" w:type="dxa"/>
+              <w:bottom w:w="0" w:type="dxa"/>
+              <w:right w:w="0" w:type="dxa"/>
+            </w:tcMar>
+            <w:vAlign w:val="center"/>
+          </w:tcPr>
+          <w:p>
+            <w:pPr>
+              <w:pBdr/>
+              <w:jc w:val="center"/>
+              <w:rPr>
+                <w:rFonts w:ascii="Archon Code 39 Barcode" w:hAnsi="Archon Code 39 Barcode"/>
+                <w:sz w:val="136"/>
+                <w:szCs w:val="136"/>
+              </w:rPr>
+            </w:pPr>
+            <w:r>
+              <w:rPr>
+                <w:rFonts w:ascii="Archon Code 39 Barcode" w:hAnsi="Archon Code 39 Barcode"/>
+                <w:sz w:val="136"/>
+                <w:szCs w:val="136"/>
+              </w:rPr>
+              <w:t xml:space="preserve">*70687530*</w:t>
+            </w:r>
+          </w:p>
+        </w:tc>
+      </w:tr>
+    </w:tbl>
+    <w:tbl>
+      <w:tblPr>
+        <w:tblStyle w:val="TableNormal"/>
+        <w:tblpPr w:vertAnchor="text" w:horzAnchor="page" w:tblpX="6210"/>
+        <w:tblW w:w="0" w:type="auto"/>
+        <w:tblBorders/>
+        <w:shd w:val="clear" w:color="auto" w:fill="auto"/>
+        <w:tblLayout w:type="fixed"/>
+        <w:tblCellMar>
+          <w:left w:w="0" w:type="dxa"/>
+          <w:right w:w="0" w:type="dxa"/>
+        </w:tblCellMar>
+        <w:tblLook w:val="0000" w:firstRow="0" w:lastRow="0" w:firstColumn="0" w:lastColumn="0" w:noHBand="0" w:noVBand="0"/>
+      </w:tblPr>
+      <w:tblGrid>
+        <w:gridCol w:w="5400"/>
+      </w:tblGrid>
+      <w:tr>
+        <w:trPr>
+          <w:trHeight w:val="3544"/>
+        </w:trPr>
+        <w:tc>
+          <w:tcPr>
+            <w:tcW w:w="5400" w:type="dxa"/>
+            <w:tcMar>
+              <w:top w:w="0" w:type="dxa"/>
+              <w:left w:w="0" w:type="dxa"/>
+              <w:bottom w:w="0" w:type="dxa"/>
+              <w:right w:w="0" w:type="dxa"/>
+            </w:tcMar>
+            <w:vAlign w:val="center"/>
+          </w:tcPr>
+          <w:tbl>
+            <w:tblPr>
+              <w:tblStyle w:val="TableNormal"/>
+              <w:tblpPr w:vertAnchor="text" w:horzAnchor="page" w:tblpX="630"/>
+              <w:tblW w:w="0" w:type="auto"/>
+              <w:tblBorders/>
+              <w:shd w:val="clear" w:color="auto" w:fill="auto"/>
+              <w:tblLayout w:type="fixed"/>
+              <w:tblCellMar>
+                <w:left w:w="0" w:type="dxa"/>
+                <w:right w:w="0" w:type="dxa"/>
+              </w:tblCellMar>
+              <w:tblLook w:val="0000" w:firstRow="0" w:lastRow="0" w:firstColumn="0" w:lastColumn="0" w:noHBand="0" w:noVBand="0"/>
+            </w:tblPr>
+            <w:tblGrid>
+              <w:gridCol w:w="5400"/>
+            </w:tblGrid>
+            <w:tr>
+              <w:trPr>
+                <w:trHeight w:val="425"/>
+              </w:trPr>
+              <w:tc>
+                <w:tcPr>
+                  <w:tcW w:w="5400" w:type="dxa"/>
+                  <w:tcMar>
+                    <w:top w:w="0" w:type="dxa"/>
+                    <w:left w:w="0" w:type="dxa"/>
+                    <w:bottom w:w="0" w:type="dxa"/>
+                    <w:right w:w="0" w:type="dxa"/>
+                  </w:tcMar>
+                  <w:vAlign w:val="center"/>
+                </w:tcPr>
+                <w:p>
+                  <w:pPr>
+                    <w:pBdr/>
+                    <w:jc w:val="center"/>
+                    <w:rPr/>
+                  </w:pPr>
+                  <w:r>
+                    <w:rPr/>
+                    <w:fldChar w:fldCharType="begin"/>
+                  </w:r>
+                  <w:r>
+                    <w:rPr/>
+                    <w:fldChar w:fldCharType="separate"/>
+                  </w:r>
+                  <w:r>
+                    <w:rPr>
+                      <w:noProof/>
+                    </w:rPr>
+                    <w:t xml:space="preserve">«Next Record»</w:t>
+                  </w:r>
+                  <w:r>
+                    <w:rPr/>
+                    <w:fldChar w:fldCharType="end"/>
+                  </w:r>
+                  <w:r>
+                    <w:rPr>
+                      <w:noProof/>
+                    </w:rPr>
+                    <w:t xml:space="preserve">Andreas</w:t>
+                  </w:r>
+                  <w:r>
+                    <w:rPr/>
+                    <w:t xml:space="preserve"> </w:t>
+                  </w:r>
+                  <w:r>
+                    <w:rPr>
+                      <w:noProof/>
+                    </w:rPr>
+                    <w:t xml:space="preserve">K.</w:t>
+                  </w:r>
+                </w:p>
+              </w:tc>
+            </w:tr>
+            <w:tr>
+              <w:trPr>
+                <w:trHeight w:val="289"/>
+              </w:trPr>
+              <w:tc>
+                <w:tcPr>
+                  <w:tcW w:w="5400" w:type="dxa"/>
+                  <w:tcMar>
+                    <w:top w:w="0" w:type="dxa"/>
+                    <w:left w:w="0" w:type="dxa"/>
+                    <w:bottom w:w="0" w:type="dxa"/>
+                    <w:right w:w="0" w:type="dxa"/>
+                  </w:tcMar>
+                  <w:vAlign w:val="center"/>
+                </w:tcPr>
+                <w:p>
+                  <w:pPr>
+                    <w:pBdr/>
+                    <w:jc w:val="center"/>
+                    <w:rPr/>
+                  </w:pPr>
+                  <w:r>
+                    <w:rPr>
+                      <w:noProof/>
+                    </w:rPr>
+                    <w:t xml:space="preserve">Conestoga</w:t>
+                  </w:r>
+                </w:p>
+              </w:tc>
+            </w:tr>
+            <w:tr>
+              <w:trPr>
+                <w:trHeight w:val="420"/>
+              </w:trPr>
+              <w:tc>
+                <w:tcPr>
+                  <w:tcW w:w="5400" w:type="dxa"/>
+                  <w:tcMar>
+                    <w:top w:w="0" w:type="dxa"/>
+                    <w:left w:w="0" w:type="dxa"/>
+                    <w:bottom w:w="0" w:type="dxa"/>
+                    <w:right w:w="0" w:type="dxa"/>
+                  </w:tcMar>
+                  <w:vAlign w:val="center"/>
+                </w:tcPr>
+                <w:p>
+                  <w:pPr>
+                    <w:pBdr/>
+                    <w:jc w:val="center"/>
+                    <w:rPr/>
+                  </w:pPr>
+                  <w:r>
+                    <w:rPr>
+                      <w:noProof/>
+                    </w:rPr>
+                    <w:t xml:space="preserve">Manager Integration, Innovation and Web Services</w:t>
+                  </w:r>
+                </w:p>
+              </w:tc>
+            </w:tr>
+          </w:tbl>
+          <w:p>
+            <w:pPr>
+              <w:pBdr/>
+              <w:jc w:val="center"/>
+              <w:rPr/>
+            </w:pPr>
+            <w:r>
+              <w:rPr>
+                <w:rFonts w:ascii="Archon Code 39 Barcode" w:hAnsi="Archon Code 39 Barcode"/>
+                <w:sz w:val="136"/>
+                <w:szCs w:val="136"/>
+              </w:rPr>
+              <w:t xml:space="preserve">*77590461*</w:t>
+            </w:r>
+          </w:p>
+        </w:tc>
+      </w:tr>
+    </w:tbl>
+    <w:tbl>
+      <w:tblPr>
+        <w:tblStyle w:val="TableNormal"/>
+        <w:tblpPr w:vertAnchor="text" w:horzAnchor="page" w:tblpX="630" w:tblpY="3690"/>
+        <w:tblW w:w="0" w:type="auto"/>
+        <w:tblBorders/>
+        <w:shd w:val="clear" w:color="auto" w:fill="auto"/>
+        <w:tblLayout w:type="fixed"/>
+        <w:tblCellMar>
+          <w:left w:w="0" w:type="dxa"/>
+          <w:right w:w="0" w:type="dxa"/>
+        </w:tblCellMar>
+        <w:tblLook w:val="0000" w:firstRow="0" w:lastRow="0" w:firstColumn="0" w:lastColumn="0" w:noHBand="0" w:noVBand="0"/>
+      </w:tblPr>
+      <w:tblGrid>
+        <w:gridCol w:w="5400"/>
+      </w:tblGrid>
+      <w:tr>
+        <w:trPr>
+          <w:trHeight w:val="3510"/>
+        </w:trPr>
+        <w:tc>
+          <w:tcPr>
+            <w:tcW w:w="5400" w:type="dxa"/>
+            <w:tcMar>
+              <w:top w:w="0" w:type="dxa"/>
+              <w:left w:w="0" w:type="dxa"/>
+              <w:bottom w:w="0" w:type="dxa"/>
+              <w:right w:w="0" w:type="dxa"/>
+            </w:tcMar>
+            <w:vAlign w:val="center"/>
+          </w:tcPr>
+          <w:tbl>
+            <w:tblPr>
+              <w:tblStyle w:val="TableNormal"/>
+              <w:tblpPr w:vertAnchor="text" w:horzAnchor="page" w:tblpX="630"/>
+              <w:tblW w:w="10800" w:type="dxa"/>
+              <w:tblBorders/>
+              <w:shd w:val="clear" w:color="auto" w:fill="auto"/>
+              <w:tblLayout w:type="fixed"/>
+              <w:tblCellMar>
+                <w:left w:w="0" w:type="dxa"/>
+                <w:right w:w="0" w:type="dxa"/>
+              </w:tblCellMar>
+              <w:tblLook w:val="0000" w:firstRow="0" w:lastRow="0" w:firstColumn="0" w:lastColumn="0" w:noHBand="0" w:noVBand="0"/>
+            </w:tblPr>
+            <w:tblGrid>
+              <w:gridCol w:w="5400"/>
+              <w:gridCol w:w="5400"/>
+            </w:tblGrid>
+            <w:tr>
+              <w:trPr>
+                <w:trHeight w:val="3558"/>
+              </w:trPr>
+              <w:tc>
+                <w:tcPr>
+                  <w:tcW w:w="5400" w:type="dxa"/>
+                  <w:vAlign w:val="center"/>
+                </w:tcPr>
+                <w:tbl>
+                  <w:tblPr>
+                    <w:tblStyle w:val="TableNormal"/>
+                    <w:tblpPr w:vertAnchor="text" w:horzAnchor="page" w:tblpX="630"/>
+                    <w:tblW w:w="0" w:type="auto"/>
+                    <w:tblBorders/>
+                    <w:shd w:val="clear" w:color="auto" w:fill="auto"/>
+                    <w:tblLayout w:type="fixed"/>
+                    <w:tblCellMar>
+                      <w:left w:w="0" w:type="dxa"/>
+                      <w:right w:w="0" w:type="dxa"/>
+                    </w:tblCellMar>
+                    <w:tblLook w:val="0000" w:firstRow="0" w:lastRow="0" w:firstColumn="0" w:lastColumn="0" w:noHBand="0" w:noVBand="0"/>
+                  </w:tblPr>
+                  <w:tblGrid>
+                    <w:gridCol w:w="5400"/>
+                  </w:tblGrid>
+                  <w:tr>
+                    <w:trPr>
+                      <w:trHeight w:val="425"/>
+                    </w:trPr>
+                    <w:tc>
+                      <w:tcPr>
+                        <w:tcW w:w="5400" w:type="dxa"/>
+                        <w:tcMar>
+                          <w:top w:w="0" w:type="dxa"/>
+                          <w:left w:w="0" w:type="dxa"/>
+                          <w:bottom w:w="0" w:type="dxa"/>
+                          <w:right w:w="0" w:type="dxa"/>
+                        </w:tcMar>
+                        <w:vAlign w:val="center"/>
+                      </w:tcPr>
+                      <w:p>
+                        <w:pPr>
+                          <w:pBdr/>
+                          <w:jc w:val="center"/>
+                          <w:rPr/>
+                        </w:pPr>
+                        <w:r>
+                          <w:rPr/>
+                          <w:fldChar w:fldCharType="begin"/>
+                        </w:r>
+                        <w:r>
+                          <w:rPr/>
+                          <w:fldChar w:fldCharType="separate"/>
+                        </w:r>
+                        <w:r>
+                          <w:rPr>
+                            <w:noProof/>
+                          </w:rPr>
+                          <w:t xml:space="preserve">«Next Record»</w:t>
+                        </w:r>
+                        <w:r>
+                          <w:rPr/>
+                          <w:fldChar w:fldCharType="end"/>
+                        </w:r>
+                        <w:r>
+                          <w:rPr>
+                            <w:noProof/>
+                          </w:rPr>
+                          <w:t xml:space="preserve">Matt</w:t>
+                        </w:r>
+                        <w:r>
+                          <w:rPr/>
+                          <w:t xml:space="preserve"> </w:t>
+                        </w:r>
+                        <w:r>
+                          <w:rPr>
+                            <w:noProof/>
+                          </w:rPr>
+                          <w:t xml:space="preserve">Do1</w:t>
+                        </w:r>
+                      </w:p>
+                    </w:tc>
+                  </w:tr>
+                  <w:tr>
+                    <w:trPr>
+                      <w:trHeight w:val="289"/>
+                    </w:trPr>
+                    <w:tc>
+                      <w:tcPr>
+                        <w:tcW w:w="5400" w:type="dxa"/>
+                        <w:tcMar>
+                          <w:top w:w="0" w:type="dxa"/>
+                          <w:left w:w="0" w:type="dxa"/>
+                          <w:bottom w:w="0" w:type="dxa"/>
+                          <w:right w:w="0" w:type="dxa"/>
+                        </w:tcMar>
+                        <w:vAlign w:val="center"/>
+                      </w:tcPr>
+                      <w:p>
+                        <w:pPr>
+                          <w:pBdr/>
+                          <w:jc w:val="center"/>
+                          <w:rPr/>
+                        </w:pPr>
+                        <w:r>
+                          <w:rPr>
+                            <w:noProof/>
+                          </w:rPr>
+                          <w:t xml:space="preserve">DC</w:t>
+                        </w:r>
+                      </w:p>
+                    </w:tc>
+                  </w:tr>
+                  <w:tr>
+                    <w:trPr>
+                      <w:trHeight w:val="420"/>
+                    </w:trPr>
+                    <w:tc>
+                      <w:tcPr>
+                        <w:tcW w:w="5400" w:type="dxa"/>
+                        <w:tcMar>
+                          <w:top w:w="0" w:type="dxa"/>
+                          <w:left w:w="0" w:type="dxa"/>
+                          <w:bottom w:w="0" w:type="dxa"/>
+                          <w:right w:w="0" w:type="dxa"/>
+                        </w:tcMar>
+                        <w:vAlign w:val="center"/>
+                      </w:tcPr>
+                      <w:p>
+                        <w:pPr>
+                          <w:pBdr/>
+                          <w:jc w:val="center"/>
+                          <w:rPr/>
+                        </w:pPr>
+                        <w:r>
+                          <w:rPr>
+                            <w:noProof/>
+                          </w:rPr>
+                          <w:t xml:space="preserve">Teacher</w:t>
+                        </w:r>
+                      </w:p>
+                    </w:tc>
+                  </w:tr>
+                </w:tbl>
+                <w:p>
+                  <w:pPr>
+                    <w:pBdr/>
+                    <w:jc w:val="center"/>
+                    <w:rPr/>
+                  </w:pPr>
+                  <w:r>
+                    <w:rPr>
+                      <w:rFonts w:ascii="Archon Code 39 Barcode" w:hAnsi="Archon Code 39 Barcode"/>
+                      <w:sz w:val="136"/>
+                      <w:szCs w:val="136"/>
+                    </w:rPr>
+                    <w:t xml:space="preserve">*81654739*</w:t>
+                  </w:r>
+                </w:p>
+              </w:tc>
+              <w:tc>
+                <w:tcPr>
+                  <w:tcW w:w="5400" w:type="dxa"/>
+                  <w:tcMar>
+                    <w:top w:w="0" w:type="dxa"/>
+                    <w:left w:w="0" w:type="dxa"/>
+                    <w:bottom w:w="0" w:type="dxa"/>
+                    <w:right w:w="0" w:type="dxa"/>
+                  </w:tcMar>
+                  <w:vAlign w:val="center"/>
+                </w:tcPr>
+                <w:p>
+                  <w:pPr>
+                    <w:pBdr/>
+                    <w:jc w:val="center"/>
+                    <w:rPr/>
+                  </w:pPr>
+                </w:p>
+              </w:tc>
+            </w:tr>
+          </w:tbl>
+          <w:p>
+            <w:pPr>
+              <w:pBdr/>
+              <w:jc w:val="center"/>
+              <w:rPr/>
+            </w:pPr>
+          </w:p>
+        </w:tc>
+      </w:tr>
+    </w:tbl>
+    <w:tbl>
+      <w:tblPr>
+        <w:tblStyle w:val="TableNormal"/>
+        <w:tblpPr w:vertAnchor="text" w:horzAnchor="page" w:tblpX="6210" w:tblpY="3690"/>
+        <w:tblW w:w="0" w:type="auto"/>
+        <w:tblBorders/>
+        <w:shd w:val="clear" w:color="auto" w:fill="auto"/>
+        <w:tblLayout w:type="fixed"/>
+        <w:tblCellMar>
+          <w:left w:w="0" w:type="dxa"/>
+          <w:right w:w="0" w:type="dxa"/>
+        </w:tblCellMar>
+        <w:tblLook w:val="0000" w:firstRow="0" w:lastRow="0" w:firstColumn="0" w:lastColumn="0" w:noHBand="0" w:noVBand="0"/>
+      </w:tblPr>
+      <w:tblGrid>
+        <w:gridCol w:w="5400"/>
+      </w:tblGrid>
+      <w:tr>
+        <w:trPr>
+          <w:trHeight w:val="3510"/>
+        </w:trPr>
+        <w:tc>
+          <w:tcPr>
+            <w:tcW w:w="5400" w:type="dxa"/>
+            <w:tcMar>
+              <w:top w:w="0" w:type="dxa"/>
+              <w:left w:w="0" w:type="dxa"/>
+              <w:bottom w:w="0" w:type="dxa"/>
+              <w:right w:w="0" w:type="dxa"/>
+            </w:tcMar>
+            <w:vAlign w:val="center"/>
+          </w:tcPr>
+          <w:tbl>
+            <w:tblPr>
+              <w:tblStyle w:val="TableNormal"/>
+              <w:tblpPr w:vertAnchor="text" w:horzAnchor="page" w:tblpX="630"/>
+              <w:tblW w:w="0" w:type="auto"/>
+              <w:tblBorders/>
+              <w:shd w:val="clear" w:color="auto" w:fill="auto"/>
+              <w:tblLayout w:type="fixed"/>
+              <w:tblCellMar>
+                <w:left w:w="0" w:type="dxa"/>
+                <w:right w:w="0" w:type="dxa"/>
+              </w:tblCellMar>
+              <w:tblLook w:val="0000" w:firstRow="0" w:lastRow="0" w:firstColumn="0" w:lastColumn="0" w:noHBand="0" w:noVBand="0"/>
+            </w:tblPr>
+            <w:tblGrid>
+              <w:gridCol w:w="5400"/>
+            </w:tblGrid>
+            <w:tr>
+              <w:trPr>
+                <w:trHeight w:val="425"/>
+              </w:trPr>
+              <w:tc>
+                <w:tcPr>
+                  <w:tcW w:w="5400" w:type="dxa"/>
+                  <w:tcMar>
+                    <w:top w:w="0" w:type="dxa"/>
+                    <w:left w:w="0" w:type="dxa"/>
+                    <w:bottom w:w="0" w:type="dxa"/>
+                    <w:right w:w="0" w:type="dxa"/>
+                  </w:tcMar>
+                  <w:vAlign w:val="center"/>
+                </w:tcPr>
+                <w:p>
+                  <w:pPr>
+                    <w:pBdr/>
+                    <w:jc w:val="center"/>
+                    <w:rPr/>
+                  </w:pPr>
+                  <w:r>
+                    <w:rPr/>
+                    <w:fldChar w:fldCharType="begin"/>
+                  </w:r>
+                  <w:r>
+                    <w:rPr/>
+                    <w:fldChar w:fldCharType="separate"/>
+                  </w:r>
+                  <w:r>
+                    <w:rPr>
+                      <w:noProof/>
+                    </w:rPr>
+                    <w:t xml:space="preserve">«Next Record»</w:t>
+                  </w:r>
+                  <w:r>
+                    <w:rPr/>
+                    <w:fldChar w:fldCharType="end"/>
+                  </w:r>
+                  <w:r>
+                    <w:rPr>
+                      <w:noProof/>
+                    </w:rPr>
+                    <w:t xml:space="preserve">Alvin</w:t>
+                  </w:r>
+                  <w:r>
+                    <w:rPr/>
+                    <w:t xml:space="preserve"> </w:t>
+                  </w:r>
+                  <w:r>
+                    <w:rPr>
+                      <w:noProof/>
+                    </w:rPr>
+                    <w:t xml:space="preserve">Shum</w:t>
+                  </w:r>
+                </w:p>
+              </w:tc>
+            </w:tr>
+            <w:tr>
+              <w:trPr>
+                <w:trHeight w:val="289"/>
+              </w:trPr>
+              <w:tc>
+                <w:tcPr>
+                  <w:tcW w:w="5400" w:type="dxa"/>
+                  <w:tcMar>
+                    <w:top w:w="0" w:type="dxa"/>
+                    <w:left w:w="0" w:type="dxa"/>
+                    <w:bottom w:w="0" w:type="dxa"/>
+                    <w:right w:w="0" w:type="dxa"/>
+                  </w:tcMar>
+                  <w:vAlign w:val="center"/>
+                </w:tcPr>
+                <w:p>
+                  <w:pPr>
+                    <w:pBdr/>
+                    <w:jc w:val="center"/>
+                    <w:rPr/>
+                  </w:pPr>
+                  <w:r>
+                    <w:rPr>
+                      <w:noProof/>
+                    </w:rPr>
+                    <w:t xml:space="preserve">Seneca</w:t>
+                  </w:r>
+                </w:p>
+              </w:tc>
+            </w:tr>
+            <w:tr>
+              <w:trPr>
+                <w:trHeight w:val="420"/>
+              </w:trPr>
+              <w:tc>
+                <w:tcPr>
+                  <w:tcW w:w="5400" w:type="dxa"/>
+                  <w:tcMar>
+                    <w:top w:w="0" w:type="dxa"/>
+                    <w:left w:w="0" w:type="dxa"/>
+                    <w:bottom w:w="0" w:type="dxa"/>
+                    <w:right w:w="0" w:type="dxa"/>
+                  </w:tcMar>
+                  <w:vAlign w:val="center"/>
+                </w:tcPr>
+                <w:p>
+                  <w:pPr>
+                    <w:pBdr/>
+                    <w:jc w:val="center"/>
+                    <w:rPr/>
+                  </w:pPr>
+                  <w:r>
+                    <w:rPr>
+                      <w:noProof/>
+                    </w:rPr>
+                    <w:t xml:space="preserve">6472719277</w:t>
+                  </w:r>
+                </w:p>
+              </w:tc>
+            </w:tr>
+          </w:tbl>
+          <w:p>
+            <w:pPr>
+              <w:pBdr/>
+              <w:jc w:val="center"/>
+              <w:rPr/>
+            </w:pPr>
+            <w:r>
+              <w:rPr>
+                <w:rFonts w:ascii="Archon Code 39 Barcode" w:hAnsi="Archon Code 39 Barcode"/>
+                <w:sz w:val="136"/>
+                <w:szCs w:val="136"/>
+              </w:rPr>
+              <w:t xml:space="preserve">*85612898*</w:t>
+            </w:r>
+          </w:p>
+        </w:tc>
+      </w:tr>
+    </w:tbl>
+    <w:tbl>
+      <w:tblPr>
+        <w:tblStyle w:val="TableNormal"/>
+        <w:tblpPr w:vertAnchor="text" w:horzAnchor="page" w:tblpX="630" w:tblpY="7380"/>
+        <w:tblW w:w="0" w:type="auto"/>
+        <w:tblBorders/>
+        <w:shd w:val="clear" w:color="auto" w:fill="auto"/>
+        <w:tblLayout w:type="fixed"/>
+        <w:tblCellMar>
+          <w:left w:w="0" w:type="dxa"/>
+          <w:right w:w="0" w:type="dxa"/>
+        </w:tblCellMar>
+        <w:tblLook w:val="0000" w:firstRow="0" w:lastRow="0" w:firstColumn="0" w:lastColumn="0" w:noHBand="0" w:noVBand="0"/>
+      </w:tblPr>
+      <w:tblGrid>
+        <w:gridCol w:w="5400"/>
+      </w:tblGrid>
+      <w:tr>
+        <w:trPr>
+          <w:trHeight w:val="3510"/>
+        </w:trPr>
+        <w:tc>
+          <w:tcPr>
+            <w:tcW w:w="5400" w:type="dxa"/>
+            <w:tcMar>
+              <w:top w:w="0" w:type="dxa"/>
+              <w:left w:w="0" w:type="dxa"/>
+              <w:bottom w:w="0" w:type="dxa"/>
+              <w:right w:w="0" w:type="dxa"/>
+            </w:tcMar>
+            <w:vAlign w:val="center"/>
+          </w:tcPr>
+          <w:tbl>
+            <w:tblPr>
+              <w:tblStyle w:val="TableNormal"/>
+              <w:tblpPr w:vertAnchor="text" w:horzAnchor="page" w:tblpX="630"/>
+              <w:tblW w:w="0" w:type="auto"/>
+              <w:tblBorders/>
+              <w:shd w:val="clear" w:color="auto" w:fill="auto"/>
+              <w:tblLayout w:type="fixed"/>
+              <w:tblCellMar>
+                <w:left w:w="0" w:type="dxa"/>
+                <w:right w:w="0" w:type="dxa"/>
+              </w:tblCellMar>
+              <w:tblLook w:val="0000" w:firstRow="0" w:lastRow="0" w:firstColumn="0" w:lastColumn="0" w:noHBand="0" w:noVBand="0"/>
+            </w:tblPr>
+            <w:tblGrid>
+              <w:gridCol w:w="5400"/>
+            </w:tblGrid>
+            <w:tr>
+              <w:trPr>
+                <w:trHeight w:val="425"/>
+              </w:trPr>
+              <w:tc>
+                <w:tcPr>
+                  <w:tcW w:w="5400" w:type="dxa"/>
+                  <w:tcMar>
+                    <w:top w:w="0" w:type="dxa"/>
+                    <w:left w:w="0" w:type="dxa"/>
+                    <w:bottom w:w="0" w:type="dxa"/>
+                    <w:right w:w="0" w:type="dxa"/>
+                  </w:tcMar>
+                  <w:vAlign w:val="center"/>
+                </w:tcPr>
+                <w:p>
+                  <w:pPr>
+                    <w:pBdr/>
+                    <w:jc w:val="center"/>
+                    <w:rPr/>
+                  </w:pPr>
+                  <w:r>
+                    <w:rPr/>
+                    <w:fldChar w:fldCharType="begin"/>
+                  </w:r>
+                  <w:r>
+                    <w:rPr/>
+                    <w:fldChar w:fldCharType="separate"/>
+                  </w:r>
+                  <w:r>
+                    <w:rPr>
+                      <w:noProof/>
+                    </w:rPr>
+                    <w:t xml:space="preserve">«Next Record»</w:t>
+                  </w:r>
+                  <w:r>
+                    <w:rPr/>
+                    <w:fldChar w:fldCharType="end"/>
+                  </w:r>
+                  <w:r>
+                    <w:rPr>
+                      <w:noProof/>
+                    </w:rPr>
+                    <w:t xml:space="preserve">Kirk</w:t>
+                  </w:r>
+                  <w:r>
+                    <w:rPr/>
+                    <w:t xml:space="preserve"> </w:t>
+                  </w:r>
+                  <w:r>
+                    <w:rPr>
+                      <w:noProof/>
+                    </w:rPr>
+                    <w:t xml:space="preserve">M.</w:t>
+                  </w:r>
+                </w:p>
+              </w:tc>
+            </w:tr>
+            <w:tr>
+              <w:trPr>
+                <w:trHeight w:val="289"/>
+              </w:trPr>
+              <w:tc>
+                <w:tcPr>
+                  <w:tcW w:w="5400" w:type="dxa"/>
+                  <w:tcMar>
+                    <w:top w:w="0" w:type="dxa"/>
+                    <w:left w:w="0" w:type="dxa"/>
+                    <w:bottom w:w="0" w:type="dxa"/>
+                    <w:right w:w="0" w:type="dxa"/>
+                  </w:tcMar>
+                  <w:vAlign w:val="center"/>
+                </w:tcPr>
+                <w:p>
+                  <w:pPr>
+                    <w:pBdr/>
+                    <w:jc w:val="center"/>
+                    <w:rPr/>
+                  </w:pPr>
+                  <w:r>
+                    <w:rPr>
+                      <w:noProof/>
+                    </w:rPr>
+                    <w:t xml:space="preserve">Fanshawe</w:t>
+                  </w:r>
+                </w:p>
+              </w:tc>
+            </w:tr>
+            <w:tr>
+              <w:trPr>
+                <w:trHeight w:val="420"/>
+              </w:trPr>
+              <w:tc>
+                <w:tcPr>
+                  <w:tcW w:w="5400" w:type="dxa"/>
+                  <w:tcMar>
+                    <w:top w:w="0" w:type="dxa"/>
+                    <w:left w:w="0" w:type="dxa"/>
+                    <w:bottom w:w="0" w:type="dxa"/>
+                    <w:right w:w="0" w:type="dxa"/>
+                  </w:tcMar>
+                  <w:vAlign w:val="center"/>
+                </w:tcPr>
+                <w:p>
+                  <w:pPr>
+                    <w:pBdr/>
+                    <w:jc w:val="center"/>
+                    <w:rPr/>
+                  </w:pPr>
+                  <w:r>
+                    <w:rPr>
+                      <w:noProof/>
+                    </w:rPr>
+                    <w:t xml:space="preserve">Computer Support Technician - High Tech Classroom</w:t>
+                  </w:r>
+                </w:p>
+              </w:tc>
+            </w:tr>
+          </w:tbl>
+          <w:p>
+            <w:pPr>
+              <w:pBdr/>
+              <w:jc w:val="center"/>
+              <w:rPr/>
+            </w:pPr>
+            <w:r>
+              <w:rPr>
+                <w:rFonts w:ascii="Archon Code 39 Barcode" w:hAnsi="Archon Code 39 Barcode"/>
+                <w:sz w:val="136"/>
+                <w:szCs w:val="136"/>
+              </w:rPr>
+              <w:t xml:space="preserve">*87000496*</w:t>
+            </w:r>
+          </w:p>
+        </w:tc>
+      </w:tr>
+    </w:tbl>
+    <w:tbl>
+      <w:tblPr>
+        <w:tblStyle w:val="TableNormal"/>
+        <w:tblpPr w:vertAnchor="text" w:horzAnchor="page" w:tblpX="6210" w:tblpY="7380"/>
+        <w:tblW w:w="0" w:type="auto"/>
+        <w:tblBorders/>
+        <w:shd w:val="clear" w:color="auto" w:fill="auto"/>
+        <w:tblLayout w:type="fixed"/>
+        <w:tblCellMar>
+          <w:left w:w="0" w:type="dxa"/>
+          <w:right w:w="0" w:type="dxa"/>
+        </w:tblCellMar>
+        <w:tblLook w:val="0000" w:firstRow="0" w:lastRow="0" w:firstColumn="0" w:lastColumn="0" w:noHBand="0" w:noVBand="0"/>
+      </w:tblPr>
+      <w:tblGrid>
+        <w:gridCol w:w="5400"/>
+      </w:tblGrid>
+      <w:tr>
+        <w:trPr>
+          <w:trHeight w:val="3510"/>
+        </w:trPr>
+        <w:tc>
+          <w:tcPr>
+            <w:tcW w:w="5400" w:type="dxa"/>
+            <w:tcMar>
+              <w:top w:w="0" w:type="dxa"/>
+              <w:left w:w="0" w:type="dxa"/>
+              <w:bottom w:w="0" w:type="dxa"/>
+              <w:right w:w="0" w:type="dxa"/>
+            </w:tcMar>
+            <w:vAlign w:val="center"/>
+          </w:tcPr>
+          <w:tbl>
+            <w:tblPr>
+              <w:tblStyle w:val="TableNormal"/>
+              <w:tblpPr w:vertAnchor="text" w:horzAnchor="page" w:tblpX="630"/>
+              <w:tblW w:w="0" w:type="auto"/>
+              <w:tblBorders/>
+              <w:shd w:val="clear" w:color="auto" w:fill="auto"/>
+              <w:tblLayout w:type="fixed"/>
+              <w:tblCellMar>
+                <w:left w:w="0" w:type="dxa"/>
+                <w:right w:w="0" w:type="dxa"/>
+              </w:tblCellMar>
+              <w:tblLook w:val="0000" w:firstRow="0" w:lastRow="0" w:firstColumn="0" w:lastColumn="0" w:noHBand="0" w:noVBand="0"/>
+            </w:tblPr>
+            <w:tblGrid>
+              <w:gridCol w:w="5400"/>
+            </w:tblGrid>
+            <w:tr>
+              <w:trPr>
+                <w:trHeight w:val="425"/>
+              </w:trPr>
+              <w:tc>
+                <w:tcPr>
+                  <w:tcW w:w="5400" w:type="dxa"/>
+                  <w:tcMar>
+                    <w:top w:w="0" w:type="dxa"/>
+                    <w:left w:w="0" w:type="dxa"/>
+                    <w:bottom w:w="0" w:type="dxa"/>
+                    <w:right w:w="0" w:type="dxa"/>
+                  </w:tcMar>
+                  <w:vAlign w:val="center"/>
+                </w:tcPr>
+                <w:p>
+                  <w:pPr>
+                    <w:pBdr/>
+                    <w:jc w:val="center"/>
+                    <w:rPr/>
+                  </w:pPr>
+                  <w:r>
+                    <w:rPr/>
+                    <w:fldChar w:fldCharType="begin"/>
+                  </w:r>
+                  <w:r>
+                    <w:rPr/>
+                    <w:fldChar w:fldCharType="separate"/>
+                  </w:r>
+                  <w:r>
+                    <w:rPr>
+                      <w:noProof/>
+                    </w:rPr>
+                    <w:t xml:space="preserve">«Next Record»</w:t>
+                  </w:r>
+                  <w:r>
+                    <w:rPr/>
+                    <w:fldChar w:fldCharType="end"/>
+                  </w:r>
+                  <w:r>
+                    <w:rPr>
+                      <w:noProof/>
+                    </w:rPr>
+                    <w:t xml:space="preserve">John</w:t>
+                  </w:r>
+                  <w:r>
+                    <w:rPr/>
+                    <w:t xml:space="preserve"> </w:t>
+                  </w:r>
+                  <w:r>
+                    <w:rPr>
+                      <w:noProof/>
+                    </w:rPr>
+                    <w:t xml:space="preserve">Vendor</w:t>
+                  </w:r>
+                </w:p>
+              </w:tc>
+            </w:tr>
+            <w:tr>
+              <w:trPr>
+                <w:trHeight w:val="289"/>
+              </w:trPr>
+              <w:tc>
+                <w:tcPr>
+                  <w:tcW w:w="5400" w:type="dxa"/>
+                  <w:tcMar>
+                    <w:top w:w="0" w:type="dxa"/>
+                    <w:left w:w="0" w:type="dxa"/>
+                    <w:bottom w:w="0" w:type="dxa"/>
+                    <w:right w:w="0" w:type="dxa"/>
+                  </w:tcMar>
+                  <w:vAlign w:val="center"/>
+                </w:tcPr>
+                <w:p>
+                  <w:pPr>
+                    <w:pBdr/>
+                    <w:jc w:val="center"/>
+                    <w:rPr/>
+                  </w:pPr>
+                  <w:r>
+                    <w:rPr>
+                      <w:noProof/>
+                    </w:rPr>
+                    <w:t xml:space="preserve">IBM</w:t>
+                  </w:r>
+                </w:p>
+              </w:tc>
+            </w:tr>
+            <w:tr>
+              <w:trPr>
+                <w:trHeight w:val="420"/>
+              </w:trPr>
+              <w:tc>
+                <w:tcPr>
+                  <w:tcW w:w="5400" w:type="dxa"/>
+                  <w:tcMar>
+                    <w:top w:w="0" w:type="dxa"/>
+                    <w:left w:w="0" w:type="dxa"/>
+                    <w:bottom w:w="0" w:type="dxa"/>
+                    <w:right w:w="0" w:type="dxa"/>
+                  </w:tcMar>
+                  <w:vAlign w:val="center"/>
+                </w:tcPr>
+                <w:p>
+                  <w:pPr>
+                    <w:pBdr/>
+                    <w:jc w:val="center"/>
+                    <w:rPr/>
+                  </w:pPr>
+                  <w:r>
+                    <w:rPr>
+                      <w:noProof/>
+                    </w:rPr>
+                    <w:t xml:space="preserve">Sales</w:t>
+                  </w:r>
+                </w:p>
+              </w:tc>
+            </w:tr>
+          </w:tbl>
+          <w:p>
+            <w:pPr>
+              <w:pBdr/>
+              <w:jc w:val="center"/>
+              <w:rPr/>
+            </w:pPr>
+            <w:r>
+              <w:rPr>
+                <w:rFonts w:ascii="Archon Code 39 Barcode" w:hAnsi="Archon Code 39 Barcode"/>
+                <w:sz w:val="136"/>
+                <w:szCs w:val="136"/>
+              </w:rPr>
+              <w:t xml:space="preserve">*87269796*</w:t>
+            </w:r>
+          </w:p>
+        </w:tc>
+      </w:tr>
+    </w:tbl>
+    <w:tbl>
+      <w:tblPr>
+        <w:tblStyle w:val="TableNormal"/>
+        <w:tblpPr w:vertAnchor="text" w:horzAnchor="page" w:tblpX="630" w:tblpY="11070"/>
+        <w:tblW w:w="0" w:type="auto"/>
+        <w:tblBorders/>
+        <w:shd w:val="clear" w:color="auto" w:fill="auto"/>
+        <w:tblLayout w:type="fixed"/>
+        <w:tblCellMar>
+          <w:left w:w="0" w:type="dxa"/>
+          <w:right w:w="0" w:type="dxa"/>
+        </w:tblCellMar>
+        <w:tblLook w:val="0000" w:firstRow="0" w:lastRow="0" w:firstColumn="0" w:lastColumn="0" w:noHBand="0" w:noVBand="0"/>
+      </w:tblPr>
+      <w:tblGrid>
+        <w:gridCol w:w="5400"/>
+      </w:tblGrid>
+      <w:tr>
+        <w:trPr>
+          <w:trHeight w:val="3510"/>
+        </w:trPr>
+        <w:tc>
+          <w:tcPr>
+            <w:tcW w:w="5400" w:type="dxa"/>
+            <w:tcMar>
+              <w:top w:w="0" w:type="dxa"/>
+              <w:left w:w="0" w:type="dxa"/>
+              <w:bottom w:w="0" w:type="dxa"/>
+              <w:right w:w="0" w:type="dxa"/>
+            </w:tcMar>
+            <w:vAlign w:val="center"/>
+          </w:tcPr>
+          <w:tbl>
+            <w:tblPr>
+              <w:tblStyle w:val="TableNormal"/>
+              <w:tblpPr w:vertAnchor="text" w:horzAnchor="page" w:tblpX="630"/>
+              <w:tblW w:w="0" w:type="auto"/>
+              <w:tblBorders/>
+              <w:shd w:val="clear" w:color="auto" w:fill="auto"/>
+              <w:tblLayout w:type="fixed"/>
+              <w:tblCellMar>
+                <w:left w:w="0" w:type="dxa"/>
+                <w:right w:w="0" w:type="dxa"/>
+              </w:tblCellMar>
+              <w:tblLook w:val="0000" w:firstRow="0" w:lastRow="0" w:firstColumn="0" w:lastColumn="0" w:noHBand="0" w:noVBand="0"/>
+            </w:tblPr>
+            <w:tblGrid>
+              <w:gridCol w:w="5400"/>
+            </w:tblGrid>
+            <w:tr>
+              <w:trPr>
+                <w:trHeight w:val="425"/>
+              </w:trPr>
+              <w:tc>
+                <w:tcPr>
+                  <w:tcW w:w="5400" w:type="dxa"/>
+                  <w:tcMar>
+                    <w:top w:w="0" w:type="dxa"/>
+                    <w:left w:w="0" w:type="dxa"/>
+                    <w:bottom w:w="0" w:type="dxa"/>
+                    <w:right w:w="0" w:type="dxa"/>
+                  </w:tcMar>
+                  <w:vAlign w:val="center"/>
+                </w:tcPr>
+                <w:p>
+                  <w:pPr>
+                    <w:pBdr/>
+                    <w:jc w:val="center"/>
+                    <w:rPr/>
+                  </w:pPr>
+                  <w:r>
+                    <w:rPr/>
+                    <w:fldChar w:fldCharType="begin"/>
+                  </w:r>
+                  <w:r>
+                    <w:rPr/>
+                    <w:fldChar w:fldCharType="separate"/>
+                  </w:r>
+                  <w:r>
+                    <w:rPr>
+                      <w:noProof/>
+                    </w:rPr>
+                    <w:t xml:space="preserve">«Next Record»</w:t>
+                  </w:r>
+                  <w:r>
+                    <w:rPr/>
+                    <w:fldChar w:fldCharType="end"/>
+                  </w:r>
+                  <w:r>
+                    <w:rPr>
+                      <w:noProof/>
+                    </w:rPr>
+                    <w:t xml:space="preserve">Krishnakumar</w:t>
+                  </w:r>
+                  <w:r>
+                    <w:rPr/>
+                    <w:t xml:space="preserve"> </w:t>
+                  </w:r>
+                  <w:r>
+                    <w:rPr>
+                      <w:noProof/>
+                    </w:rPr>
+                    <w:t xml:space="preserve">S.</w:t>
+                  </w:r>
+                </w:p>
+              </w:tc>
+            </w:tr>
+            <w:tr>
+              <w:trPr>
+                <w:trHeight w:val="289"/>
+              </w:trPr>
+              <w:tc>
+                <w:tcPr>
+                  <w:tcW w:w="5400" w:type="dxa"/>
+                  <w:tcMar>
+                    <w:top w:w="0" w:type="dxa"/>
+                    <w:left w:w="0" w:type="dxa"/>
+                    <w:bottom w:w="0" w:type="dxa"/>
+                    <w:right w:w="0" w:type="dxa"/>
+                  </w:tcMar>
+                  <w:vAlign w:val="center"/>
+                </w:tcPr>
+                <w:p>
+                  <w:pPr>
+                    <w:pBdr/>
+                    <w:jc w:val="center"/>
+                    <w:rPr/>
+                  </w:pPr>
+                  <w:r>
+                    <w:rPr>
+                      <w:noProof/>
+                    </w:rPr>
+                    <w:t xml:space="preserve">Seneca</w:t>
+                  </w:r>
+                </w:p>
+              </w:tc>
+            </w:tr>
+            <w:tr>
+              <w:trPr>
+                <w:trHeight w:val="420"/>
+              </w:trPr>
+              <w:tc>
+                <w:tcPr>
+                  <w:tcW w:w="5400" w:type="dxa"/>
+                  <w:tcMar>
+                    <w:top w:w="0" w:type="dxa"/>
+                    <w:left w:w="0" w:type="dxa"/>
+                    <w:bottom w:w="0" w:type="dxa"/>
+                    <w:right w:w="0" w:type="dxa"/>
+                  </w:tcMar>
+                  <w:vAlign w:val="center"/>
+                </w:tcPr>
+                <w:p>
+                  <w:pPr>
+                    <w:pBdr/>
+                    <w:jc w:val="center"/>
+                    <w:rPr/>
+                  </w:pPr>
+                  <w:r>
+                    <w:rPr>
+                      <w:noProof/>
+                    </w:rPr>
+                    <w:t xml:space="preserve">Senior Systems Analyst</w:t>
+                  </w:r>
+                </w:p>
+              </w:tc>
+            </w:tr>
+          </w:tbl>
+          <w:p>
+            <w:pPr>
+              <w:pBdr/>
+              <w:jc w:val="center"/>
+              <w:rPr/>
+            </w:pPr>
+            <w:r>
+              <w:rPr>
+                <w:rFonts w:ascii="Archon Code 39 Barcode" w:hAnsi="Archon Code 39 Barcode"/>
+                <w:sz w:val="136"/>
+                <w:szCs w:val="136"/>
+              </w:rPr>
+              <w:t xml:space="preserve">*87684520*</w:t>
+            </w:r>
+          </w:p>
+        </w:tc>
+      </w:tr>
+    </w:tbl>
+    <w:tbl>
+      <w:tblPr>
+        <w:tblStyle w:val="TableNormal"/>
+        <w:tblpPr w:vertAnchor="text" w:horzAnchor="page" w:tblpX="6210" w:tblpY="11070"/>
+        <w:tblW w:w="0" w:type="auto"/>
+        <w:tblBorders/>
+        <w:shd w:val="clear" w:color="auto" w:fill="auto"/>
+        <w:tblLayout w:type="fixed"/>
+        <w:tblCellMar>
+          <w:left w:w="0" w:type="dxa"/>
+          <w:right w:w="0" w:type="dxa"/>
+        </w:tblCellMar>
+        <w:tblLook w:val="0000" w:firstRow="0" w:lastRow="0" w:firstColumn="0" w:lastColumn="0" w:noHBand="0" w:noVBand="0"/>
+      </w:tblPr>
+      <w:tblGrid>
+        <w:gridCol w:w="5400"/>
+      </w:tblGrid>
+      <w:tr>
+        <w:trPr>
+          <w:trHeight w:val="3510"/>
+        </w:trPr>
+        <w:tc>
+          <w:tcPr>
+            <w:tcW w:w="5400" w:type="dxa"/>
+            <w:tcMar>
+              <w:top w:w="0" w:type="dxa"/>
+              <w:left w:w="0" w:type="dxa"/>
+              <w:bottom w:w="0" w:type="dxa"/>
+              <w:right w:w="0" w:type="dxa"/>
+            </w:tcMar>
+            <w:vAlign w:val="center"/>
+          </w:tcPr>
+          <w:tbl>
+            <w:tblPr>
+              <w:tblStyle w:val="TableNormal"/>
+              <w:tblpPr w:vertAnchor="text" w:horzAnchor="page" w:tblpX="630"/>
+              <w:tblW w:w="0" w:type="auto"/>
+              <w:tblBorders/>
+              <w:shd w:val="clear" w:color="auto" w:fill="auto"/>
+              <w:tblLayout w:type="fixed"/>
+              <w:tblCellMar>
+                <w:left w:w="0" w:type="dxa"/>
+                <w:right w:w="0" w:type="dxa"/>
+              </w:tblCellMar>
+              <w:tblLook w:val="0000" w:firstRow="0" w:lastRow="0" w:firstColumn="0" w:lastColumn="0" w:noHBand="0" w:noVBand="0"/>
+            </w:tblPr>
+            <w:tblGrid>
+              <w:gridCol w:w="5400"/>
+            </w:tblGrid>
+            <w:tr>
+              <w:trPr>
+                <w:trHeight w:val="425"/>
+              </w:trPr>
+              <w:tc>
+                <w:tcPr>
+                  <w:tcW w:w="5400" w:type="dxa"/>
+                  <w:tcMar>
+                    <w:top w:w="0" w:type="dxa"/>
+                    <w:left w:w="0" w:type="dxa"/>
+                    <w:bottom w:w="0" w:type="dxa"/>
+                    <w:right w:w="0" w:type="dxa"/>
+                  </w:tcMar>
+                  <w:vAlign w:val="center"/>
+                </w:tcPr>
+                <w:p>
+                  <w:pPr>
+                    <w:pBdr/>
+                    <w:jc w:val="center"/>
+                    <w:rPr/>
+                  </w:pPr>
+                  <w:r>
+                    <w:rPr/>
+                    <w:fldChar w:fldCharType="begin"/>
+                  </w:r>
+                  <w:r>
+                    <w:rPr/>
+                    <w:fldChar w:fldCharType="separate"/>
+                  </w:r>
+                  <w:r>
+                    <w:rPr>
+                      <w:noProof/>
+                    </w:rPr>
+                    <w:t xml:space="preserve">«Next Record»</w:t>
+                  </w:r>
+                  <w:r>
+                    <w:rPr/>
+                    <w:fldChar w:fldCharType="end"/>
+                  </w:r>
+                  <w:r>
+                    <w:rPr>
+                      <w:noProof/>
+                    </w:rPr>
+                    <w:t xml:space="preserve">Christine</w:t>
+                  </w:r>
+                  <w:r>
+                    <w:rPr/>
+                    <w:t xml:space="preserve"> </w:t>
+                  </w:r>
+                  <w:r>
+                    <w:rPr/>
+                    <w:t xml:space="preserve">B.</w:t>
+                  </w:r>
+                </w:p>
+              </w:tc>
+            </w:tr>
+            <w:tr>
+              <w:trPr>
+                <w:trHeight w:val="289"/>
+              </w:trPr>
+              <w:tc>
+                <w:tcPr>
+                  <w:tcW w:w="5400" w:type="dxa"/>
+                  <w:tcMar>
+                    <w:top w:w="0" w:type="dxa"/>
+                    <w:left w:w="0" w:type="dxa"/>
+                    <w:bottom w:w="0" w:type="dxa"/>
+                    <w:right w:w="0" w:type="dxa"/>
+                  </w:tcMar>
+                  <w:vAlign w:val="center"/>
+                </w:tcPr>
+                <w:p>
+                  <w:pPr>
+                    <w:pBdr/>
+                    <w:jc w:val="center"/>
+                    <w:rPr/>
+                  </w:pPr>
+                  <w:r>
+                    <w:rPr>
+                      <w:noProof/>
+                    </w:rPr>
+                    <w:t xml:space="preserve">Algonquin</w:t>
+                  </w:r>
+                </w:p>
+              </w:tc>
+            </w:tr>
+            <w:tr>
+              <w:trPr>
+                <w:trHeight w:val="420"/>
+              </w:trPr>
+              <w:tc>
+                <w:tcPr>
+                  <w:tcW w:w="5400" w:type="dxa"/>
+                  <w:tcMar>
+                    <w:top w:w="0" w:type="dxa"/>
+                    <w:left w:w="0" w:type="dxa"/>
+                    <w:bottom w:w="0" w:type="dxa"/>
+                    <w:right w:w="0" w:type="dxa"/>
+                  </w:tcMar>
+                  <w:vAlign w:val="center"/>
+                </w:tcPr>
+                <w:p>
+                  <w:pPr>
+                    <w:pBdr/>
+                    <w:jc w:val="center"/>
+                    <w:rPr/>
+                  </w:pPr>
+                  <w:r>
+                    <w:rPr>
+                      <w:noProof/>
+                    </w:rPr>
+                    <w:t xml:space="preserve">Manager, PMO</w:t>
+                  </w:r>
+                </w:p>
+              </w:tc>
+            </w:tr>
+          </w:tbl>
+          <w:p>
+            <w:pPr>
+              <w:pBdr/>
+              <w:jc w:val="center"/>
+              <w:rPr/>
+            </w:pPr>
+            <w:r>
+              <w:rPr>
+                <w:rFonts w:ascii="Archon Code 39 Barcode" w:hAnsi="Archon Code 39 Barcode"/>
+                <w:sz w:val="136"/>
+                <w:szCs w:val="136"/>
+              </w:rPr>
+              <w:t xml:space="preserve">*93618948*</w:t>
+            </w:r>
+          </w:p>
+        </w:tc>
+      </w:tr>
+    </w:tbl>
+    <w:p>
+      <w:pPr>
+        <w:pBdr/>
+        <w:spacing w:line="20" w:lineRule="auto"/>
+        <w:rPr/>
+      </w:pPr>
+      <w:r>
+        <w:rPr>
+          <w:noProof/>
+        </w:rPr>
+        <mc:AlternateContent>
+          <mc:Choice Requires="wps">
+            <w:drawing>
+              <wp:anchor distT="0" distB="0" distL="114300" distR="114300" simplePos="0" relativeHeight="251659264" behindDoc="0" locked="1" layoutInCell="1" allowOverlap="1" hidden="1">
+                <wp:simplePos x="0" y="0"/>
+                <wp:positionH relativeFrom="page">
+                  <wp:posOffset>400050</wp:posOffset>
+                </wp:positionH>
+                <wp:positionV relativeFrom="page">
+                  <wp:posOffset>400050</wp:posOffset>
+                </wp:positionV>
+                <wp:extent cx="3429000" cy="2228850"/>
+                <wp:effectExtent l="9525" t="9525" r="9525" b="9525"/>
+                <wp:wrapNone/>
+                <wp:docPr id="77" name="AutoShape 9" hidden="1"/>
+                <wp:cNvGraphicFramePr>
+                  <a:graphicFrameLocks xmlns:a="http://schemas.openxmlformats.org/drawingml/2006/main" noChangeAspect="1"/>
+                </wp:cNvGraphicFramePr>
+                <a:graphic xmlns:a="http://schemas.openxmlformats.org/drawingml/2006/main">
+                  <a:graphicData uri="http://schemas.microsoft.com/office/word/2010/wordprocessingShape">
+                    <wps:wsp>
+                      <wps:cNvSpPr/>
+                      <wps:spPr bwMode="auto">
+                        <a:xfrm>
+                          <a:off x="0" y="0"/>
+                          <a:ext cx="3429000" cy="2228850"/>
+                        </a:xfrm>
+                        <a:prstGeom prst="roundRect">
+                          <a:avLst>
+                            <a:gd name="adj" fmla="val 2565"/>
+                          </a:avLst>
+                        </a:prstGeom>
+                        <a:noFill/>
+                        <a:ln w="1270">
+                          <a:solidFill>
+                            <a:srgbClr val="000000"/>
+                          </a:solidFill>
+                          <a:round/>
+                        </a:ln>
+                      </wps:spPr>
+                      <wps:bodyPr rot="0" spcFirstLastPara="0" vertOverflow="overflow" horzOverflow="overflow" vert="horz" wrap="square" lIns="91440" tIns="45720" rIns="91440" bIns="45720" anchor="t" upright="1">
+                        <a:noAutofit/>
+                      </wps:bodyPr>
+                    </wps:wsp>
+                  </a:graphicData>
+                </a:graphic>
+                <wp14:sizeRelH relativeFrom="page">
+                  <wp14:pctWidth>0</wp14:pctWidth>
+                </wp14:sizeRelH>
+                <wp14:sizeRelV relativeFrom="page">
+                  <wp14:pctHeight>0</wp14:pctHeight>
+                </wp14:sizeRelV>
+              </wp:anchor>
+            </w:drawing>
+          </mc:Choice>
+          <mc:Fallback>
+            <w:pict>
+              <v:roundrect id="_x0000_s1441" o:spid="_x0000_s1442" style="height:175.5pt;margin-left:31.5pt;margin-top:31.5pt;mso-height-percent:0;mso-height-relative:page;mso-position-horizontal-relative:page;mso-position-vertical-relative:page;mso-width-percent:0;mso-width-relative:page;mso-wrap-distance-bottom:0;mso-wrap-distance-left:9pt;mso-wrap-distance-right:9pt;mso-wrap-distance-top:0;mso-wrap-style:square;position:absolute;v-text-anchor:top;visibility:hidden;width:270pt;z-index:251659264" o:bwmode="auto" arcsize="1681f" filled="f" strokecolor="#000" strokeweight="0.1pt">
+                <v:stroke joinstyle="round"/>
+                <w10:bordertop type="single" width="0.8"/>
+                <w10:borderleft type="single" width="0.8"/>
+                <w10:borderbottom type="single" width="0.8"/>
+                <w10:borderright type="single" width="0.8"/>
+              </v:roundrect>
+            </w:pict>
+          </mc:Fallback>
+        </mc:AlternateContent>
+      </w:r>
+      <w:r>
+        <w:rPr>
+          <w:noProof/>
+        </w:rPr>
+        <mc:AlternateContent>
+          <mc:Choice Requires="wps">
+            <w:drawing>
+              <wp:anchor distT="0" distB="0" distL="114300" distR="114300" simplePos="0" relativeHeight="251660288" behindDoc="0" locked="1" layoutInCell="1" allowOverlap="1" hidden="1">
+                <wp:simplePos x="0" y="0"/>
+                <wp:positionH relativeFrom="page">
+                  <wp:posOffset>3943350</wp:posOffset>
+                </wp:positionH>
+                <wp:positionV relativeFrom="page">
+                  <wp:posOffset>400050</wp:posOffset>
+                </wp:positionV>
+                <wp:extent cx="3429000" cy="2228850"/>
+                <wp:effectExtent l="9525" t="9525" r="9525" b="9525"/>
+                <wp:wrapNone/>
+                <wp:docPr id="78" name="AutoShape 8" hidden="1"/>
+                <wp:cNvGraphicFramePr>
+                  <a:graphicFrameLocks xmlns:a="http://schemas.openxmlformats.org/drawingml/2006/main" noChangeAspect="1"/>
+                </wp:cNvGraphicFramePr>
+                <a:graphic xmlns:a="http://schemas.openxmlformats.org/drawingml/2006/main">
+                  <a:graphicData uri="http://schemas.microsoft.com/office/word/2010/wordprocessingShape">
+                    <wps:wsp>
+                      <wps:cNvSpPr/>
+                      <wps:spPr bwMode="auto">
+                        <a:xfrm>
+                          <a:off x="0" y="0"/>
+                          <a:ext cx="3429000" cy="2228850"/>
+                        </a:xfrm>
+                        <a:prstGeom prst="roundRect">
+                          <a:avLst>
+                            <a:gd name="adj" fmla="val 2565"/>
+                          </a:avLst>
+                        </a:prstGeom>
+                        <a:noFill/>
+                        <a:ln w="1270">
+                          <a:solidFill>
+                            <a:srgbClr val="000000"/>
+                          </a:solidFill>
+                          <a:round/>
+                        </a:ln>
+                      </wps:spPr>
+                      <wps:bodyPr rot="0" spcFirstLastPara="0" vertOverflow="overflow" horzOverflow="overflow" vert="horz" wrap="square" lIns="91440" tIns="45720" rIns="91440" bIns="45720" anchor="t" upright="1">
+                        <a:noAutofit/>
+                      </wps:bodyPr>
+                    </wps:wsp>
+                  </a:graphicData>
+                </a:graphic>
+                <wp14:sizeRelH relativeFrom="page">
+                  <wp14:pctWidth>0</wp14:pctWidth>
+                </wp14:sizeRelH>
+                <wp14:sizeRelV relativeFrom="page">
+                  <wp14:pctHeight>0</wp14:pctHeight>
+                </wp14:sizeRelV>
+              </wp:anchor>
+            </w:drawing>
+          </mc:Choice>
+          <mc:Fallback>
+            <w:pict>
+              <v:roundrect id="_x0000_s1443" o:spid="_x0000_s1444" style="height:175.5pt;margin-left:310.5pt;margin-top:31.5pt;mso-height-percent:0;mso-height-relative:page;mso-position-horizontal-relative:page;mso-position-vertical-relative:page;mso-width-percent:0;mso-width-relative:page;mso-wrap-distance-bottom:0;mso-wrap-distance-left:9pt;mso-wrap-distance-right:9pt;mso-wrap-distance-top:0;mso-wrap-style:square;position:absolute;v-text-anchor:top;visibility:hidden;width:270pt;z-index:251660288" o:bwmode="auto" arcsize="1681f" filled="f" strokecolor="#000" strokeweight="0.1pt">
+                <v:stroke joinstyle="round"/>
+                <w10:bordertop type="single" width="0.8"/>
+                <w10:borderleft type="single" width="0.8"/>
+                <w10:borderbottom type="single" width="0.8"/>
+                <w10:borderright type="single" width="0.8"/>
+              </v:roundrect>
+            </w:pict>
+          </mc:Fallback>
+        </mc:AlternateContent>
+      </w:r>
+      <w:r>
+        <w:rPr>
+          <w:noProof/>
+        </w:rPr>
+        <mc:AlternateContent>
+          <mc:Choice Requires="wps">
+            <w:drawing>
+              <wp:anchor distT="0" distB="0" distL="114300" distR="114300" simplePos="0" relativeHeight="251661312" behindDoc="0" locked="1" layoutInCell="1" allowOverlap="1" hidden="1">
+                <wp:simplePos x="0" y="0"/>
+                <wp:positionH relativeFrom="page">
+                  <wp:posOffset>400050</wp:posOffset>
+                </wp:positionH>
+                <wp:positionV relativeFrom="page">
+                  <wp:posOffset>2743200</wp:posOffset>
+                </wp:positionV>
+                <wp:extent cx="3429000" cy="2228850"/>
+                <wp:effectExtent l="9525" t="9525" r="9525" b="9525"/>
+                <wp:wrapNone/>
+                <wp:docPr id="79" name="AutoShape 7" hidden="1"/>
+                <wp:cNvGraphicFramePr>
+                  <a:graphicFrameLocks xmlns:a="http://schemas.openxmlformats.org/drawingml/2006/main" noChangeAspect="1"/>
+                </wp:cNvGraphicFramePr>
+                <a:graphic xmlns:a="http://schemas.openxmlformats.org/drawingml/2006/main">
+                  <a:graphicData uri="http://schemas.microsoft.com/office/word/2010/wordprocessingShape">
+                    <wps:wsp>
+                      <wps:cNvSpPr/>
+                      <wps:spPr bwMode="auto">
+                        <a:xfrm>
+                          <a:off x="0" y="0"/>
+                          <a:ext cx="3429000" cy="2228850"/>
+                        </a:xfrm>
+                        <a:prstGeom prst="roundRect">
+                          <a:avLst>
+                            <a:gd name="adj" fmla="val 2565"/>
+                          </a:avLst>
+                        </a:prstGeom>
+                        <a:noFill/>
+                        <a:ln w="1270">
+                          <a:solidFill>
+                            <a:srgbClr val="000000"/>
+                          </a:solidFill>
+                          <a:round/>
+                        </a:ln>
+                      </wps:spPr>
+                      <wps:bodyPr rot="0" spcFirstLastPara="0" vertOverflow="overflow" horzOverflow="overflow" vert="horz" wrap="square" lIns="91440" tIns="45720" rIns="91440" bIns="45720" anchor="t" upright="1">
+                        <a:noAutofit/>
+                      </wps:bodyPr>
+                    </wps:wsp>
+                  </a:graphicData>
+                </a:graphic>
+                <wp14:sizeRelH relativeFrom="page">
+                  <wp14:pctWidth>0</wp14:pctWidth>
+                </wp14:sizeRelH>
+                <wp14:sizeRelV relativeFrom="page">
+                  <wp14:pctHeight>0</wp14:pctHeight>
+                </wp14:sizeRelV>
+              </wp:anchor>
+            </w:drawing>
+          </mc:Choice>
+          <mc:Fallback>
+            <w:pict>
+              <v:roundrect id="_x0000_s1445" o:spid="_x0000_s1446" style="height:175.5pt;margin-left:31.5pt;margin-top:3in;mso-height-percent:0;mso-height-relative:page;mso-position-horizontal-relative:page;mso-position-vertical-relative:page;mso-width-percent:0;mso-width-relative:page;mso-wrap-distance-bottom:0;mso-wrap-distance-left:9pt;mso-wrap-distance-right:9pt;mso-wrap-distance-top:0;mso-wrap-style:square;position:absolute;v-text-anchor:top;visibility:hidden;width:270pt;z-index:251661312" o:bwmode="auto" arcsize="1681f" filled="f" strokecolor="#000" strokeweight="0.1pt">
+                <v:stroke joinstyle="round"/>
+                <w10:bordertop type="single" width="0.8"/>
+                <w10:borderleft type="single" width="0.8"/>
+                <w10:borderbottom type="single" width="0.8"/>
+                <w10:borderright type="single" width="0.8"/>
+              </v:roundrect>
+            </w:pict>
+          </mc:Fallback>
+        </mc:AlternateContent>
+      </w:r>
+      <w:r>
+        <w:rPr>
+          <w:noProof/>
+        </w:rPr>
+        <mc:AlternateContent>
+          <mc:Choice Requires="wps">
+            <w:drawing>
+              <wp:anchor distT="0" distB="0" distL="114300" distR="114300" simplePos="0" relativeHeight="251662336" behindDoc="0" locked="1" layoutInCell="1" allowOverlap="1" hidden="1">
+                <wp:simplePos x="0" y="0"/>
+                <wp:positionH relativeFrom="page">
+                  <wp:posOffset>3943350</wp:posOffset>
+                </wp:positionH>
+                <wp:positionV relativeFrom="page">
+                  <wp:posOffset>2743200</wp:posOffset>
+                </wp:positionV>
+                <wp:extent cx="3429000" cy="2228850"/>
+                <wp:effectExtent l="9525" t="9525" r="9525" b="9525"/>
+                <wp:wrapNone/>
+                <wp:docPr id="80" name="AutoShape 6" hidden="1"/>
+                <wp:cNvGraphicFramePr>
+                  <a:graphicFrameLocks xmlns:a="http://schemas.openxmlformats.org/drawingml/2006/main" noChangeAspect="1"/>
+                </wp:cNvGraphicFramePr>
+                <a:graphic xmlns:a="http://schemas.openxmlformats.org/drawingml/2006/main">
+                  <a:graphicData uri="http://schemas.microsoft.com/office/word/2010/wordprocessingShape">
+                    <wps:wsp>
+                      <wps:cNvSpPr/>
+                      <wps:spPr bwMode="auto">
+                        <a:xfrm>
+                          <a:off x="0" y="0"/>
+                          <a:ext cx="3429000" cy="2228850"/>
+                        </a:xfrm>
+                        <a:prstGeom prst="roundRect">
+                          <a:avLst>
+                            <a:gd name="adj" fmla="val 2565"/>
+                          </a:avLst>
+                        </a:prstGeom>
+                        <a:noFill/>
+                        <a:ln w="1270">
+                          <a:solidFill>
+                            <a:srgbClr val="000000"/>
+                          </a:solidFill>
+                          <a:round/>
+                        </a:ln>
+                      </wps:spPr>
+                      <wps:bodyPr rot="0" spcFirstLastPara="0" vertOverflow="overflow" horzOverflow="overflow" vert="horz" wrap="square" lIns="91440" tIns="45720" rIns="91440" bIns="45720" anchor="t" upright="1">
+                        <a:noAutofit/>
+                      </wps:bodyPr>
+                    </wps:wsp>
+                  </a:graphicData>
+                </a:graphic>
+                <wp14:sizeRelH relativeFrom="page">
+                  <wp14:pctWidth>0</wp14:pctWidth>
+                </wp14:sizeRelH>
+                <wp14:sizeRelV relativeFrom="page">
+                  <wp14:pctHeight>0</wp14:pctHeight>
+                </wp14:sizeRelV>
+              </wp:anchor>
+            </w:drawing>
+          </mc:Choice>
+          <mc:Fallback>
+            <w:pict>
+              <v:roundrect id="_x0000_s1447" o:spid="_x0000_s1448" style="height:175.5pt;margin-left:310.5pt;margin-top:3in;mso-height-percent:0;mso-height-relative:page;mso-position-horizontal-relative:page;mso-position-vertical-relative:page;mso-width-percent:0;mso-width-relative:page;mso-wrap-distance-bottom:0;mso-wrap-distance-left:9pt;mso-wrap-distance-right:9pt;mso-wrap-distance-top:0;mso-wrap-style:square;position:absolute;v-text-anchor:top;visibility:hidden;width:270pt;z-index:251662336" o:bwmode="auto" arcsize="1681f" filled="f" strokecolor="#000" strokeweight="0.1pt">
+                <v:stroke joinstyle="round"/>
+                <w10:bordertop type="single" width="0.8"/>
+                <w10:borderleft type="single" width="0.8"/>
+                <w10:borderbottom type="single" width="0.8"/>
+                <w10:borderright type="single" width="0.8"/>
+              </v:roundrect>
+            </w:pict>
+          </mc:Fallback>
+        </mc:AlternateContent>
+      </w:r>
+      <w:r>
+        <w:rPr>
+          <w:noProof/>
+        </w:rPr>
+        <mc:AlternateContent>
+          <mc:Choice Requires="wps">
+            <w:drawing>
+              <wp:anchor distT="0" distB="0" distL="114300" distR="114300" simplePos="0" relativeHeight="251663360" behindDoc="0" locked="1" layoutInCell="1" allowOverlap="1" hidden="1">
+                <wp:simplePos x="0" y="0"/>
+                <wp:positionH relativeFrom="page">
+                  <wp:posOffset>400050</wp:posOffset>
+                </wp:positionH>
+                <wp:positionV relativeFrom="page">
+                  <wp:posOffset>5086350</wp:posOffset>
+                </wp:positionV>
+                <wp:extent cx="3429000" cy="2228850"/>
+                <wp:effectExtent l="9525" t="9525" r="9525" b="9525"/>
+                <wp:wrapNone/>
+                <wp:docPr id="81" name="AutoShape 5" hidden="1"/>
+                <wp:cNvGraphicFramePr>
+                  <a:graphicFrameLocks xmlns:a="http://schemas.openxmlformats.org/drawingml/2006/main" noChangeAspect="1"/>
+                </wp:cNvGraphicFramePr>
+                <a:graphic xmlns:a="http://schemas.openxmlformats.org/drawingml/2006/main">
+                  <a:graphicData uri="http://schemas.microsoft.com/office/word/2010/wordprocessingShape">
+                    <wps:wsp>
+                      <wps:cNvSpPr/>
+                      <wps:spPr bwMode="auto">
+                        <a:xfrm>
+                          <a:off x="0" y="0"/>
+                          <a:ext cx="3429000" cy="2228850"/>
+                        </a:xfrm>
+                        <a:prstGeom prst="roundRect">
+                          <a:avLst>
+                            <a:gd name="adj" fmla="val 2565"/>
+                          </a:avLst>
+                        </a:prstGeom>
+                        <a:noFill/>
+                        <a:ln w="1270">
+                          <a:solidFill>
+                            <a:srgbClr val="000000"/>
+                          </a:solidFill>
+                          <a:round/>
+                        </a:ln>
+                      </wps:spPr>
+                      <wps:bodyPr rot="0" spcFirstLastPara="0" vertOverflow="overflow" horzOverflow="overflow" vert="horz" wrap="square" lIns="91440" tIns="45720" rIns="91440" bIns="45720" anchor="t" upright="1">
+                        <a:noAutofit/>
+                      </wps:bodyPr>
+                    </wps:wsp>
+                  </a:graphicData>
+                </a:graphic>
+                <wp14:sizeRelH relativeFrom="page">
+                  <wp14:pctWidth>0</wp14:pctWidth>
+                </wp14:sizeRelH>
+                <wp14:sizeRelV relativeFrom="page">
+                  <wp14:pctHeight>0</wp14:pctHeight>
+                </wp14:sizeRelV>
+              </wp:anchor>
+            </w:drawing>
+          </mc:Choice>
+          <mc:Fallback>
+            <w:pict>
+              <v:roundrect id="_x0000_s1449" o:spid="_x0000_s1450" style="height:175.5pt;margin-left:31.5pt;margin-top:400.5pt;mso-height-percent:0;mso-height-relative:page;mso-position-horizontal-relative:page;mso-position-vertical-relative:page;mso-width-percent:0;mso-width-relative:page;mso-wrap-distance-bottom:0;mso-wrap-distance-left:9pt;mso-wrap-distance-right:9pt;mso-wrap-distance-top:0;mso-wrap-style:square;position:absolute;v-text-anchor:top;visibility:hidden;width:270pt;z-index:251663360" o:bwmode="auto" arcsize="1681f" filled="f" strokecolor="#000" strokeweight="0.1pt">
+                <v:stroke joinstyle="round"/>
+                <w10:bordertop type="single" width="0.8"/>
+                <w10:borderleft type="single" width="0.8"/>
+                <w10:borderbottom type="single" width="0.8"/>
+                <w10:borderright type="single" width="0.8"/>
+              </v:roundrect>
+            </w:pict>
+          </mc:Fallback>
+        </mc:AlternateContent>
+      </w:r>
+      <w:r>
+        <w:rPr>
+          <w:noProof/>
+        </w:rPr>
+        <mc:AlternateContent>
+          <mc:Choice Requires="wps">
+            <w:drawing>
+              <wp:anchor distT="0" distB="0" distL="114300" distR="114300" simplePos="0" relativeHeight="251664384" behindDoc="0" locked="1" layoutInCell="1" allowOverlap="1" hidden="1">
+                <wp:simplePos x="0" y="0"/>
+                <wp:positionH relativeFrom="page">
+                  <wp:posOffset>3943350</wp:posOffset>
+                </wp:positionH>
+                <wp:positionV relativeFrom="page">
+                  <wp:posOffset>5086350</wp:posOffset>
+                </wp:positionV>
+                <wp:extent cx="3429000" cy="2228850"/>
+                <wp:effectExtent l="9525" t="9525" r="9525" b="9525"/>
+                <wp:wrapNone/>
+                <wp:docPr id="82" name="AutoShape 4" hidden="1"/>
+                <wp:cNvGraphicFramePr>
+                  <a:graphicFrameLocks xmlns:a="http://schemas.openxmlformats.org/drawingml/2006/main" noChangeAspect="1"/>
+                </wp:cNvGraphicFramePr>
+                <a:graphic xmlns:a="http://schemas.openxmlformats.org/drawingml/2006/main">
+                  <a:graphicData uri="http://schemas.microsoft.com/office/word/2010/wordprocessingShape">
+                    <wps:wsp>
+                      <wps:cNvSpPr/>
+                      <wps:spPr bwMode="auto">
+                        <a:xfrm>
+                          <a:off x="0" y="0"/>
+                          <a:ext cx="3429000" cy="2228850"/>
+                        </a:xfrm>
+                        <a:prstGeom prst="roundRect">
+                          <a:avLst>
+                            <a:gd name="adj" fmla="val 2565"/>
+                          </a:avLst>
+                        </a:prstGeom>
+                        <a:noFill/>
+                        <a:ln w="1270">
+                          <a:solidFill>
+                            <a:srgbClr val="000000"/>
+                          </a:solidFill>
+                          <a:round/>
+                        </a:ln>
+                      </wps:spPr>
+                      <wps:bodyPr rot="0" spcFirstLastPara="0" vertOverflow="overflow" horzOverflow="overflow" vert="horz" wrap="square" lIns="91440" tIns="45720" rIns="91440" bIns="45720" anchor="t" upright="1">
+                        <a:noAutofit/>
+                      </wps:bodyPr>
+                    </wps:wsp>
+                  </a:graphicData>
+                </a:graphic>
+                <wp14:sizeRelH relativeFrom="page">
+                  <wp14:pctWidth>0</wp14:pctWidth>
+                </wp14:sizeRelH>
+                <wp14:sizeRelV relativeFrom="page">
+                  <wp14:pctHeight>0</wp14:pctHeight>
+                </wp14:sizeRelV>
+              </wp:anchor>
+            </w:drawing>
+          </mc:Choice>
+          <mc:Fallback>
+            <w:pict>
+              <v:roundrect id="_x0000_s1451" o:spid="_x0000_s1452" style="height:175.5pt;margin-left:310.5pt;margin-top:400.5pt;mso-height-percent:0;mso-height-relative:page;mso-position-horizontal-relative:page;mso-position-vertical-relative:page;mso-width-percent:0;mso-width-relative:page;mso-wrap-distance-bottom:0;mso-wrap-distance-left:9pt;mso-wrap-distance-right:9pt;mso-wrap-distance-top:0;mso-wrap-style:square;position:absolute;v-text-anchor:top;visibility:hidden;width:270pt;z-index:251664384" o:bwmode="auto" arcsize="1681f" filled="f" strokecolor="#000" strokeweight="0.1pt">
+                <v:stroke joinstyle="round"/>
+                <w10:bordertop type="single" width="0.8"/>
+                <w10:borderleft type="single" width="0.8"/>
+                <w10:borderbottom type="single" width="0.8"/>
+                <w10:borderright type="single" width="0.8"/>
+              </v:roundrect>
+            </w:pict>
+          </mc:Fallback>
+        </mc:AlternateContent>
+      </w:r>
+      <w:r>
+        <w:rPr>
+          <w:noProof/>
+        </w:rPr>
+        <mc:AlternateContent>
+          <mc:Choice Requires="wps">
+            <w:drawing>
+              <wp:anchor distT="0" distB="0" distL="114300" distR="114300" simplePos="0" relativeHeight="251665408" behindDoc="0" locked="1" layoutInCell="1" allowOverlap="1" hidden="1">
+                <wp:simplePos x="0" y="0"/>
+                <wp:positionH relativeFrom="page">
+                  <wp:posOffset>400050</wp:posOffset>
+                </wp:positionH>
+                <wp:positionV relativeFrom="page">
+                  <wp:posOffset>7429500</wp:posOffset>
+                </wp:positionV>
+                <wp:extent cx="3429000" cy="2228850"/>
+                <wp:effectExtent l="9525" t="9525" r="9525" b="9525"/>
+                <wp:wrapNone/>
+                <wp:docPr id="83" name="AutoShape 3" hidden="1"/>
+                <wp:cNvGraphicFramePr>
+                  <a:graphicFrameLocks xmlns:a="http://schemas.openxmlformats.org/drawingml/2006/main" noChangeAspect="1"/>
+                </wp:cNvGraphicFramePr>
+                <a:graphic xmlns:a="http://schemas.openxmlformats.org/drawingml/2006/main">
+                  <a:graphicData uri="http://schemas.microsoft.com/office/word/2010/wordprocessingShape">
+                    <wps:wsp>
+                      <wps:cNvSpPr/>
+                      <wps:spPr bwMode="auto">
+                        <a:xfrm>
+                          <a:off x="0" y="0"/>
+                          <a:ext cx="3429000" cy="2228850"/>
+                        </a:xfrm>
+                        <a:prstGeom prst="roundRect">
+                          <a:avLst>
+                            <a:gd name="adj" fmla="val 2565"/>
+                          </a:avLst>
+                        </a:prstGeom>
+                        <a:noFill/>
+                        <a:ln w="1270">
+                          <a:solidFill>
+                            <a:srgbClr val="000000"/>
+                          </a:solidFill>
+                          <a:round/>
+                        </a:ln>
+                      </wps:spPr>
+                      <wps:bodyPr rot="0" spcFirstLastPara="0" vertOverflow="overflow" horzOverflow="overflow" vert="horz" wrap="square" lIns="91440" tIns="45720" rIns="91440" bIns="45720" anchor="t" upright="1">
+                        <a:noAutofit/>
+                      </wps:bodyPr>
+                    </wps:wsp>
+                  </a:graphicData>
+                </a:graphic>
+                <wp14:sizeRelH relativeFrom="page">
+                  <wp14:pctWidth>0</wp14:pctWidth>
+                </wp14:sizeRelH>
+                <wp14:sizeRelV relativeFrom="page">
+                  <wp14:pctHeight>0</wp14:pctHeight>
+                </wp14:sizeRelV>
+              </wp:anchor>
+            </w:drawing>
+          </mc:Choice>
+          <mc:Fallback>
+            <w:pict>
+              <v:roundrect id="_x0000_s1453" o:spid="_x0000_s1454" style="height:175.5pt;margin-left:31.5pt;margin-top:585pt;mso-height-percent:0;mso-height-relative:page;mso-position-horizontal-relative:page;mso-position-vertical-relative:page;mso-width-percent:0;mso-width-relative:page;mso-wrap-distance-bottom:0;mso-wrap-distance-left:9pt;mso-wrap-distance-right:9pt;mso-wrap-distance-top:0;mso-wrap-style:square;position:absolute;v-text-anchor:top;visibility:hidden;width:270pt;z-index:251665408" o:bwmode="auto" arcsize="1681f" filled="f" strokecolor="#000" strokeweight="0.1pt">
+                <v:stroke joinstyle="round"/>
+                <w10:bordertop type="single" width="0.8"/>
+                <w10:borderleft type="single" width="0.8"/>
+                <w10:borderbottom type="single" width="0.8"/>
+                <w10:borderright type="single" width="0.8"/>
+              </v:roundrect>
+            </w:pict>
+          </mc:Fallback>
+        </mc:AlternateContent>
+      </w:r>
+      <w:r>
+        <w:rPr>
+          <w:noProof/>
+        </w:rPr>
+        <mc:AlternateContent>
+          <mc:Choice Requires="wps">
+            <w:drawing>
+              <wp:anchor distT="0" distB="0" distL="114300" distR="114300" simplePos="0" relativeHeight="251666432" behindDoc="0" locked="1" layoutInCell="1" allowOverlap="1" hidden="1">
+                <wp:simplePos x="0" y="0"/>
+                <wp:positionH relativeFrom="page">
+                  <wp:posOffset>3943350</wp:posOffset>
+                </wp:positionH>
+                <wp:positionV relativeFrom="page">
+                  <wp:posOffset>7429500</wp:posOffset>
+                </wp:positionV>
+                <wp:extent cx="3429000" cy="2228850"/>
+                <wp:effectExtent l="9525" t="9525" r="9525" b="9525"/>
+                <wp:wrapNone/>
+                <wp:docPr id="84" name="AutoShape 2" hidden="1"/>
+                <wp:cNvGraphicFramePr>
+                  <a:graphicFrameLocks xmlns:a="http://schemas.openxmlformats.org/drawingml/2006/main" noChangeAspect="1"/>
+                </wp:cNvGraphicFramePr>
+                <a:graphic xmlns:a="http://schemas.openxmlformats.org/drawingml/2006/main">
+                  <a:graphicData uri="http://schemas.microsoft.com/office/word/2010/wordprocessingShape">
+                    <wps:wsp>
+                      <wps:cNvSpPr/>
+                      <wps:spPr bwMode="auto">
+                        <a:xfrm>
+                          <a:off x="0" y="0"/>
+                          <a:ext cx="3429000" cy="2228850"/>
+                        </a:xfrm>
+                        <a:prstGeom prst="roundRect">
+                          <a:avLst>
+                            <a:gd name="adj" fmla="val 2565"/>
+                          </a:avLst>
+                        </a:prstGeom>
+                        <a:noFill/>
+                        <a:ln w="1270">
+                          <a:solidFill>
+                            <a:srgbClr val="000000"/>
+                          </a:solidFill>
+                          <a:round/>
+                        </a:ln>
+                      </wps:spPr>
+                      <wps:bodyPr rot="0" spcFirstLastPara="0" vertOverflow="overflow" horzOverflow="overflow" vert="horz" wrap="square" lIns="91440" tIns="45720" rIns="91440" bIns="45720" anchor="t" upright="1">
+                        <a:noAutofit/>
+                      </wps:bodyPr>
+                    </wps:wsp>
+                  </a:graphicData>
+                </a:graphic>
+                <wp14:sizeRelH relativeFrom="page">
+                  <wp14:pctWidth>0</wp14:pctWidth>
+                </wp14:sizeRelH>
+                <wp14:sizeRelV relativeFrom="page">
+                  <wp14:pctHeight>0</wp14:pctHeight>
+                </wp14:sizeRelV>
+              </wp:anchor>
+            </w:drawing>
+          </mc:Choice>
+          <mc:Fallback>
+            <w:pict>
+              <v:roundrect id="_x0000_s1455" o:spid="_x0000_s1456" style="height:175.5pt;margin-left:310.5pt;margin-top:585pt;mso-height-percent:0;mso-height-relative:page;mso-position-horizontal-relative:page;mso-position-vertical-relative:page;mso-width-percent:0;mso-width-relative:page;mso-wrap-distance-bottom:0;mso-wrap-distance-left:9pt;mso-wrap-distance-right:9pt;mso-wrap-distance-top:0;mso-wrap-style:square;position:absolute;v-text-anchor:top;visibility:hidden;width:270pt;z-index:251666432" o:bwmode="auto" arcsize="1681f" filled="f" strokecolor="#000" strokeweight="0.1pt">
                 <v:stroke joinstyle="round"/>
                 <w10:bordertop type="single" width="0.8"/>
                 <w10:borderleft type="single" width="0.8"/>

</xml_diff>